<commit_message>
Update to essay. Added screenshots and messages from users
</commit_message>
<xml_diff>
--- a/The Sims modding as a way for women to approach and learn IT.docx
+++ b/The Sims modding as a way for women to approach and learn IT.docx
@@ -1,6 +1,6 @@
 
 <file path=word/document.xml><?xml version="1.0" encoding="utf-8"?>
-<w:document xmlns:wpc="http://schemas.microsoft.com/office/word/2010/wordprocessingCanvas" xmlns:cx="http://schemas.microsoft.com/office/drawing/2014/chartex" xmlns:cx1="http://schemas.microsoft.com/office/drawing/2015/9/8/chartex" xmlns:mc="http://schemas.openxmlformats.org/markup-compatibility/2006" xmlns:o="urn:schemas-microsoft-com:office:office" xmlns:r="http://schemas.openxmlformats.org/officeDocument/2006/relationships" xmlns:m="http://schemas.openxmlformats.org/officeDocument/2006/math" xmlns:v="urn:schemas-microsoft-com:vml" xmlns:wp14="http://schemas.microsoft.com/office/word/2010/wordprocessingDrawing" xmlns:wp="http://schemas.openxmlformats.org/drawingml/2006/wordprocessingDrawing" xmlns:w10="urn:schemas-microsoft-com:office:word" xmlns:w="http://schemas.openxmlformats.org/wordprocessingml/2006/main" xmlns:w14="http://schemas.microsoft.com/office/word/2010/wordml" xmlns:w15="http://schemas.microsoft.com/office/word/2012/wordml" xmlns:w16se="http://schemas.microsoft.com/office/word/2015/wordml/symex" xmlns:wpg="http://schemas.microsoft.com/office/word/2010/wordprocessingGroup" xmlns:wpi="http://schemas.microsoft.com/office/word/2010/wordprocessingInk" xmlns:wne="http://schemas.microsoft.com/office/word/2006/wordml" xmlns:wps="http://schemas.microsoft.com/office/word/2010/wordprocessingShape" mc:Ignorable="w14 w15 w16se wp14">
+<w:document xmlns:wpc="http://schemas.microsoft.com/office/word/2010/wordprocessingCanvas" xmlns:cx="http://schemas.microsoft.com/office/drawing/2014/chartex" xmlns:cx1="http://schemas.microsoft.com/office/drawing/2015/9/8/chartex" xmlns:cx2="http://schemas.microsoft.com/office/drawing/2015/10/21/chartex" xmlns:cx3="http://schemas.microsoft.com/office/drawing/2016/5/9/chartex" xmlns:cx4="http://schemas.microsoft.com/office/drawing/2016/5/10/chartex" xmlns:cx5="http://schemas.microsoft.com/office/drawing/2016/5/11/chartex" xmlns:cx6="http://schemas.microsoft.com/office/drawing/2016/5/12/chartex" xmlns:cx7="http://schemas.microsoft.com/office/drawing/2016/5/13/chartex" xmlns:cx8="http://schemas.microsoft.com/office/drawing/2016/5/14/chartex" xmlns:mc="http://schemas.openxmlformats.org/markup-compatibility/2006" xmlns:aink="http://schemas.microsoft.com/office/drawing/2016/ink" xmlns:am3d="http://schemas.microsoft.com/office/drawing/2017/model3d" xmlns:o="urn:schemas-microsoft-com:office:office" xmlns:r="http://schemas.openxmlformats.org/officeDocument/2006/relationships" xmlns:m="http://schemas.openxmlformats.org/officeDocument/2006/math" xmlns:v="urn:schemas-microsoft-com:vml" xmlns:wp14="http://schemas.microsoft.com/office/word/2010/wordprocessingDrawing" xmlns:wp="http://schemas.openxmlformats.org/drawingml/2006/wordprocessingDrawing" xmlns:w10="urn:schemas-microsoft-com:office:word" xmlns:w="http://schemas.openxmlformats.org/wordprocessingml/2006/main" xmlns:w14="http://schemas.microsoft.com/office/word/2010/wordml" xmlns:w15="http://schemas.microsoft.com/office/word/2012/wordml" xmlns:w16cid="http://schemas.microsoft.com/office/word/2016/wordml/cid" xmlns:w16se="http://schemas.microsoft.com/office/word/2015/wordml/symex" xmlns:wpg="http://schemas.microsoft.com/office/word/2010/wordprocessingGroup" xmlns:wpi="http://schemas.microsoft.com/office/word/2010/wordprocessingInk" xmlns:wne="http://schemas.microsoft.com/office/word/2006/wordml" xmlns:wps="http://schemas.microsoft.com/office/word/2010/wordprocessingShape" mc:Ignorable="w14 w15 w16se w16cid wp14">
   <w:body>
     <w:p>
       <w:pPr>
@@ -21,7 +21,7 @@
         <mc:AlternateContent>
           <mc:Choice Requires="wps">
             <w:drawing>
-              <wp:anchor distT="0" distB="0" distL="114300" distR="114300" simplePos="0" relativeHeight="251661312" behindDoc="0" locked="0" layoutInCell="1" allowOverlap="1" wp14:anchorId="519EBB64" wp14:editId="5187C6E4">
+              <wp:anchor distT="0" distB="0" distL="114300" distR="114300" simplePos="0" relativeHeight="251661312" behindDoc="0" locked="0" layoutInCell="1" allowOverlap="1" wp14:anchorId="645BF6FD" wp14:editId="371F3621">
                 <wp:simplePos x="0" y="0"/>
                 <wp:positionH relativeFrom="margin">
                   <wp:align>left</wp:align>
@@ -100,7 +100,7 @@
         <mc:AlternateContent>
           <mc:Choice Requires="wps">
             <w:drawing>
-              <wp:anchor distT="0" distB="0" distL="114300" distR="114300" simplePos="0" relativeHeight="251659264" behindDoc="0" locked="0" layoutInCell="1" allowOverlap="1">
+              <wp:anchor distT="0" distB="0" distL="114300" distR="114300" simplePos="0" relativeHeight="251659264" behindDoc="0" locked="0" layoutInCell="1" allowOverlap="1" wp14:anchorId="436C713F" wp14:editId="32414EE3">
                 <wp:simplePos x="0" y="0"/>
                 <wp:positionH relativeFrom="margin">
                   <wp:align>left</wp:align>
@@ -194,7 +194,7 @@
         <mc:AlternateContent>
           <mc:Choice Requires="wps">
             <w:drawing>
-              <wp:anchor distT="0" distB="0" distL="114300" distR="114300" simplePos="0" relativeHeight="251663360" behindDoc="0" locked="0" layoutInCell="1" allowOverlap="1" wp14:anchorId="1AC8AA3A" wp14:editId="1F374365">
+              <wp:anchor distT="0" distB="0" distL="114300" distR="114300" simplePos="0" relativeHeight="251663360" behindDoc="0" locked="0" layoutInCell="1" allowOverlap="1" wp14:anchorId="0E7C1B82" wp14:editId="4A37F0D0">
                 <wp:simplePos x="0" y="0"/>
                 <wp:positionH relativeFrom="margin">
                   <wp:posOffset>0</wp:posOffset>
@@ -278,7 +278,25 @@
           <w:b/>
           <w:sz w:val="56"/>
         </w:rPr>
-        <w:t>The Sims modding as a way for women to approach and learn IT</w:t>
+        <w:t xml:space="preserve">The Sims </w:t>
+      </w:r>
+      <w:proofErr w:type="spellStart"/>
+      <w:r>
+        <w:rPr>
+          <w:rFonts w:cstheme="minorHAnsi"/>
+          <w:b/>
+          <w:sz w:val="56"/>
+        </w:rPr>
+        <w:t>modding</w:t>
+      </w:r>
+      <w:proofErr w:type="spellEnd"/>
+      <w:r>
+        <w:rPr>
+          <w:rFonts w:cstheme="minorHAnsi"/>
+          <w:b/>
+          <w:sz w:val="56"/>
+        </w:rPr>
+        <w:t xml:space="preserve"> as a way for women to approach and learn IT</w:t>
       </w:r>
     </w:p>
     <w:p>
@@ -292,19 +310,26 @@
     </w:p>
     <w:p>
       <w:pPr>
-        <w:pStyle w:val="Heading1"/>
+        <w:pStyle w:val="Titolo1"/>
         <w:numPr>
           <w:ilvl w:val="0"/>
           <w:numId w:val="0"/>
         </w:numPr>
         <w:ind w:left="360" w:hanging="360"/>
-      </w:pPr>
-      <w:r>
+        <w:rPr>
+          <w:lang w:val="en-GB"/>
+        </w:rPr>
+      </w:pPr>
+      <w:r>
+        <w:rPr>
+          <w:lang w:val="en-GB"/>
+        </w:rPr>
         <w:t>Abstract</w:t>
       </w:r>
       <w:r>
         <w:rPr>
           <w:sz w:val="56"/>
+          <w:lang w:val="en-GB"/>
         </w:rPr>
         <w:t xml:space="preserve"> </w:t>
       </w:r>
@@ -316,70 +341,154 @@
           <w:szCs w:val="24"/>
         </w:rPr>
       </w:pPr>
+      <w:proofErr w:type="spellStart"/>
       <w:r>
         <w:rPr>
           <w:rFonts w:cstheme="minorHAnsi"/>
           <w:szCs w:val="24"/>
         </w:rPr>
-        <w:t>Modding represents an important part of many well-known video games</w:t>
-      </w:r>
+        <w:t>Modding</w:t>
+      </w:r>
+      <w:proofErr w:type="spellEnd"/>
       <w:r>
         <w:rPr>
           <w:rFonts w:cstheme="minorHAnsi"/>
           <w:szCs w:val="24"/>
         </w:rPr>
-        <w:t xml:space="preserve"> and it is often used as a way to teach, or self-teach, IT and coding to kids, </w:t>
+        <w:t xml:space="preserve"> represents an important part of many well-known video games</w:t>
       </w:r>
       <w:r>
         <w:rPr>
           <w:rFonts w:cstheme="minorHAnsi"/>
           <w:szCs w:val="24"/>
         </w:rPr>
-        <w:t>especially to</w:t>
-      </w:r>
+        <w:t xml:space="preserve"> and it is often used </w:t>
+      </w:r>
+      <w:proofErr w:type="gramStart"/>
       <w:r>
         <w:rPr>
           <w:rFonts w:cstheme="minorHAnsi"/>
           <w:szCs w:val="24"/>
         </w:rPr>
-        <w:t xml:space="preserve"> young girls</w:t>
-      </w:r>
+        <w:t>as a way to</w:t>
+      </w:r>
+      <w:proofErr w:type="gramEnd"/>
       <w:r>
         <w:rPr>
           <w:rFonts w:cstheme="minorHAnsi"/>
           <w:szCs w:val="24"/>
         </w:rPr>
-        <w:t>, and t</w:t>
+        <w:t xml:space="preserve"> teach, or self-teach, IT and coding</w:t>
       </w:r>
       <w:r>
         <w:rPr>
           <w:rFonts w:cstheme="minorHAnsi"/>
           <w:szCs w:val="24"/>
         </w:rPr>
-        <w:t xml:space="preserve">he EA’s The Sims franchise </w:t>
+        <w:t>, and t</w:t>
       </w:r>
       <w:r>
         <w:rPr>
           <w:rFonts w:cstheme="minorHAnsi"/>
           <w:szCs w:val="24"/>
         </w:rPr>
-        <w:t>makes no exception.</w:t>
+        <w:t xml:space="preserve">he EA’s The Sims franchise </w:t>
       </w:r>
       <w:r>
         <w:rPr>
           <w:rFonts w:cstheme="minorHAnsi"/>
           <w:szCs w:val="24"/>
         </w:rPr>
-        <w:br/>
-        <w:t>This paper will analyse how game modding, with a particular attention to The Sims, can be used as a precious mean to make the technical aspect of IT more approachable for young girls and women.</w:t>
-      </w:r>
-      <w:r>
+        <w:t>makes no exception.</w:t>
+      </w:r>
+    </w:p>
+    <w:p>
+      <w:pPr>
         <w:rPr>
           <w:rFonts w:cstheme="minorHAnsi"/>
           <w:szCs w:val="24"/>
         </w:rPr>
-        <w:br/>
-        <w:t>Different observations and self-observations will be conducted, including an analysis of which skills are needed to engage into modding.</w:t>
+      </w:pPr>
+      <w:r>
+        <w:rPr>
+          <w:rFonts w:cstheme="minorHAnsi"/>
+          <w:szCs w:val="24"/>
+        </w:rPr>
+        <w:t>This paper analyse</w:t>
+      </w:r>
+      <w:r>
+        <w:rPr>
+          <w:rFonts w:cstheme="minorHAnsi"/>
+          <w:szCs w:val="24"/>
+        </w:rPr>
+        <w:t>s</w:t>
+      </w:r>
+      <w:r>
+        <w:rPr>
+          <w:rFonts w:cstheme="minorHAnsi"/>
+          <w:szCs w:val="24"/>
+        </w:rPr>
+        <w:t xml:space="preserve"> how game </w:t>
+      </w:r>
+      <w:proofErr w:type="spellStart"/>
+      <w:r>
+        <w:rPr>
+          <w:rFonts w:cstheme="minorHAnsi"/>
+          <w:szCs w:val="24"/>
+        </w:rPr>
+        <w:t>modding</w:t>
+      </w:r>
+      <w:proofErr w:type="spellEnd"/>
+      <w:r>
+        <w:rPr>
+          <w:rFonts w:cstheme="minorHAnsi"/>
+          <w:szCs w:val="24"/>
+        </w:rPr>
+        <w:t xml:space="preserve">, with a </w:t>
+      </w:r>
+      <w:proofErr w:type="gramStart"/>
+      <w:r>
+        <w:rPr>
+          <w:rFonts w:cstheme="minorHAnsi"/>
+          <w:szCs w:val="24"/>
+        </w:rPr>
+        <w:t>particular attention</w:t>
+      </w:r>
+      <w:proofErr w:type="gramEnd"/>
+      <w:r>
+        <w:rPr>
+          <w:rFonts w:cstheme="minorHAnsi"/>
+          <w:szCs w:val="24"/>
+        </w:rPr>
+        <w:t xml:space="preserve"> to The Sims, can be used as a precious mean to make IT more approachable</w:t>
+      </w:r>
+      <w:r>
+        <w:rPr>
+          <w:rFonts w:cstheme="minorHAnsi"/>
+          <w:szCs w:val="24"/>
+        </w:rPr>
+        <w:t xml:space="preserve"> and appealing</w:t>
+      </w:r>
+      <w:r>
+        <w:rPr>
+          <w:rFonts w:cstheme="minorHAnsi"/>
+          <w:szCs w:val="24"/>
+        </w:rPr>
+        <w:t xml:space="preserve"> for young girls and </w:t>
+      </w:r>
+      <w:r>
+        <w:rPr>
+          <w:rFonts w:cstheme="minorHAnsi"/>
+          <w:szCs w:val="24"/>
+        </w:rPr>
+        <w:t xml:space="preserve">older </w:t>
+      </w:r>
+      <w:r>
+        <w:rPr>
+          <w:rFonts w:cstheme="minorHAnsi"/>
+          <w:szCs w:val="24"/>
+        </w:rPr>
+        <w:t>women.</w:t>
       </w:r>
     </w:p>
     <w:p>
@@ -389,27 +498,1529 @@
           <w:szCs w:val="24"/>
         </w:rPr>
       </w:pPr>
+      <w:r>
+        <w:rPr>
+          <w:rFonts w:cstheme="minorHAnsi"/>
+          <w:szCs w:val="24"/>
+        </w:rPr>
+        <w:t xml:space="preserve">Different observations and self-observations </w:t>
+      </w:r>
+      <w:r>
+        <w:rPr>
+          <w:rFonts w:cstheme="minorHAnsi"/>
+          <w:szCs w:val="24"/>
+        </w:rPr>
+        <w:t>are</w:t>
+      </w:r>
+      <w:r>
+        <w:rPr>
+          <w:rFonts w:cstheme="minorHAnsi"/>
+          <w:szCs w:val="24"/>
+        </w:rPr>
+        <w:t xml:space="preserve"> conducted, including an analysis of which skills are needed to engage into </w:t>
+      </w:r>
+      <w:proofErr w:type="spellStart"/>
+      <w:r>
+        <w:rPr>
+          <w:rFonts w:cstheme="minorHAnsi"/>
+          <w:szCs w:val="24"/>
+        </w:rPr>
+        <w:t>modding</w:t>
+      </w:r>
+      <w:proofErr w:type="spellEnd"/>
+      <w:r>
+        <w:rPr>
+          <w:rFonts w:cstheme="minorHAnsi"/>
+          <w:szCs w:val="24"/>
+        </w:rPr>
+        <w:t>.</w:t>
+      </w:r>
     </w:p>
     <w:p>
       <w:pPr>
-        <w:pStyle w:val="Heading1"/>
-      </w:pPr>
-      <w:r>
+        <w:rPr>
+          <w:rFonts w:cstheme="minorHAnsi"/>
+          <w:szCs w:val="24"/>
+        </w:rPr>
+      </w:pPr>
+      <w:r>
+        <w:rPr>
+          <w:rFonts w:cstheme="minorHAnsi"/>
+          <w:szCs w:val="24"/>
+        </w:rPr>
+        <w:t>Many stories and researches are taken as example</w:t>
+      </w:r>
+      <w:r>
+        <w:rPr>
+          <w:rFonts w:cstheme="minorHAnsi"/>
+          <w:szCs w:val="24"/>
+        </w:rPr>
+        <w:t>s</w:t>
+      </w:r>
+      <w:r>
+        <w:rPr>
+          <w:rFonts w:cstheme="minorHAnsi"/>
+          <w:szCs w:val="24"/>
+        </w:rPr>
+        <w:t xml:space="preserve"> to highlight the usefulness of this method to learn IT, or at least develop an interest in this field.</w:t>
+      </w:r>
+    </w:p>
+    <w:p>
+      <w:pPr>
+        <w:rPr>
+          <w:rFonts w:cstheme="minorHAnsi"/>
+          <w:szCs w:val="24"/>
+        </w:rPr>
+      </w:pPr>
+      <w:r>
+        <w:rPr>
+          <w:rFonts w:cstheme="minorHAnsi"/>
+          <w:szCs w:val="24"/>
+        </w:rPr>
+        <w:t xml:space="preserve">Finally, it is concluded that using The Sims </w:t>
+      </w:r>
+      <w:proofErr w:type="spellStart"/>
+      <w:r>
+        <w:rPr>
+          <w:rFonts w:cstheme="minorHAnsi"/>
+          <w:szCs w:val="24"/>
+        </w:rPr>
+        <w:t>modding</w:t>
+      </w:r>
+      <w:proofErr w:type="spellEnd"/>
+      <w:r>
+        <w:rPr>
+          <w:rFonts w:cstheme="minorHAnsi"/>
+          <w:szCs w:val="24"/>
+        </w:rPr>
+        <w:t xml:space="preserve"> to make IT accessible to girls and women seems to be a very valuable mean to develop new interests and learn new important skills useful to computer-related activities or careers, whether technical or artistic oriented.</w:t>
+      </w:r>
+    </w:p>
+    <w:p>
+      <w:pPr>
+        <w:rPr>
+          <w:rFonts w:cstheme="minorHAnsi"/>
+          <w:szCs w:val="24"/>
+        </w:rPr>
+      </w:pPr>
+    </w:p>
+    <w:p>
+      <w:pPr>
+        <w:pStyle w:val="Titolo1"/>
+        <w:rPr>
+          <w:lang w:val="en-GB"/>
+        </w:rPr>
+      </w:pPr>
+      <w:r>
+        <w:rPr>
+          <w:lang w:val="en-GB"/>
+        </w:rPr>
         <w:t>Introduction</w:t>
       </w:r>
     </w:p>
     <w:p/>
     <w:p>
-      <w:bookmarkStart w:id="0" w:name="_GoBack"/>
-      <w:bookmarkEnd w:id="0"/>
+      <w:r>
+        <w:t xml:space="preserve">Even though </w:t>
+      </w:r>
+      <w:r>
+        <w:t xml:space="preserve">in the UK 46% of gamers are women </w:t>
+      </w:r>
+      <w:sdt>
+        <w:sdtPr>
+          <w:id w:val="371507148"/>
+          <w:citation/>
+        </w:sdtPr>
+        <w:sdtContent>
+          <w:r>
+            <w:fldChar w:fldCharType="begin"/>
+          </w:r>
+          <w:r>
+            <w:instrText xml:space="preserve"> CITATION Uki18 \l 1040 </w:instrText>
+          </w:r>
+          <w:r>
+            <w:fldChar w:fldCharType="separate"/>
+          </w:r>
+          <w:r>
+            <w:rPr>
+              <w:noProof/>
+            </w:rPr>
+            <w:t>(Luke, 2018)</w:t>
+          </w:r>
+          <w:r>
+            <w:fldChar w:fldCharType="end"/>
+          </w:r>
+        </w:sdtContent>
+      </w:sdt>
+      <w:r>
+        <w:t>, o</w:t>
+      </w:r>
+      <w:r>
+        <w:t xml:space="preserve">nly 14% of games jobs are held by women </w:t>
+      </w:r>
+      <w:sdt>
+        <w:sdtPr>
+          <w:id w:val="-79304676"/>
+          <w:citation/>
+        </w:sdtPr>
+        <w:sdtContent>
+          <w:r>
+            <w:fldChar w:fldCharType="begin"/>
+          </w:r>
+          <w:r>
+            <w:instrText xml:space="preserve">CITATION Che17 \l 1040 </w:instrText>
+          </w:r>
+          <w:r>
+            <w:fldChar w:fldCharType="separate"/>
+          </w:r>
+          <w:r>
+            <w:rPr>
+              <w:noProof/>
+            </w:rPr>
+            <w:t>(Ramanan, 2017)</w:t>
+          </w:r>
+          <w:r>
+            <w:fldChar w:fldCharType="end"/>
+          </w:r>
+        </w:sdtContent>
+      </w:sdt>
+      <w:r>
+        <w:t>.</w:t>
+      </w:r>
     </w:p>
     <w:p>
-      <w:pPr>
-        <w:pStyle w:val="Heading1"/>
-      </w:pPr>
-      <w:r>
+      <w:r>
+        <w:t xml:space="preserve">These </w:t>
+      </w:r>
+      <w:r>
+        <w:t>numbers</w:t>
+      </w:r>
+      <w:r>
+        <w:t xml:space="preserve"> are worrying, </w:t>
+      </w:r>
+      <w:r>
+        <w:t xml:space="preserve">especially considering that the percentage of women in tech jobs is expected to decline even more by 2025 </w:t>
+      </w:r>
+      <w:sdt>
+        <w:sdtPr>
+          <w:id w:val="1375356378"/>
+          <w:citation/>
+        </w:sdtPr>
+        <w:sdtContent>
+          <w:r>
+            <w:fldChar w:fldCharType="begin"/>
+          </w:r>
+          <w:r>
+            <w:instrText xml:space="preserve"> CITATION Zya17 \l 1040 </w:instrText>
+          </w:r>
+          <w:r>
+            <w:fldChar w:fldCharType="separate"/>
+          </w:r>
+          <w:r>
+            <w:rPr>
+              <w:noProof/>
+            </w:rPr>
+            <w:t>(Morris, 2017)</w:t>
+          </w:r>
+          <w:r>
+            <w:fldChar w:fldCharType="end"/>
+          </w:r>
+        </w:sdtContent>
+      </w:sdt>
+      <w:r>
+        <w:t>.</w:t>
+      </w:r>
+      <w:r>
+        <w:t xml:space="preserve"> </w:t>
+      </w:r>
+    </w:p>
+    <w:p>
+      <w:r>
+        <w:t xml:space="preserve">It becomes obvious that a solution to this huge gender gap must be found. However, even though many associations to facilitate this process exist </w:t>
+      </w:r>
+      <w:sdt>
+        <w:sdtPr>
+          <w:id w:val="1124737802"/>
+          <w:citation/>
+        </w:sdtPr>
+        <w:sdtContent>
+          <w:r>
+            <w:fldChar w:fldCharType="begin"/>
+          </w:r>
+          <w:r>
+            <w:instrText xml:space="preserve">CITATION Wom \y  \l 1040 </w:instrText>
+          </w:r>
+          <w:r>
+            <w:fldChar w:fldCharType="separate"/>
+          </w:r>
+          <w:r>
+            <w:rPr>
+              <w:noProof/>
+            </w:rPr>
+            <w:t>(Women in Tech)</w:t>
+          </w:r>
+          <w:r>
+            <w:fldChar w:fldCharType="end"/>
+          </w:r>
+        </w:sdtContent>
+      </w:sdt>
+      <w:sdt>
+        <w:sdtPr>
+          <w:id w:val="-850797305"/>
+          <w:citation/>
+        </w:sdtPr>
+        <w:sdtContent>
+          <w:r>
+            <w:fldChar w:fldCharType="begin"/>
+          </w:r>
+          <w:r>
+            <w:instrText xml:space="preserve">CITATION Wis \y  \l 1040 </w:instrText>
+          </w:r>
+          <w:r>
+            <w:fldChar w:fldCharType="separate"/>
+          </w:r>
+          <w:r>
+            <w:rPr>
+              <w:noProof/>
+            </w:rPr>
+            <w:t xml:space="preserve"> </w:t>
+          </w:r>
+          <w:r>
+            <w:rPr>
+              <w:noProof/>
+            </w:rPr>
+            <w:t>(Wise Campaign)</w:t>
+          </w:r>
+          <w:r>
+            <w:fldChar w:fldCharType="end"/>
+          </w:r>
+        </w:sdtContent>
+      </w:sdt>
+      <w:sdt>
+        <w:sdtPr>
+          <w:id w:val="5023067"/>
+          <w:citation/>
+        </w:sdtPr>
+        <w:sdtContent>
+          <w:r>
+            <w:fldChar w:fldCharType="begin"/>
+          </w:r>
+          <w:r>
+            <w:instrText xml:space="preserve">CITATION Gir \y  \l 1040 </w:instrText>
+          </w:r>
+          <w:r>
+            <w:fldChar w:fldCharType="separate"/>
+          </w:r>
+          <w:r>
+            <w:rPr>
+              <w:noProof/>
+            </w:rPr>
+            <w:t xml:space="preserve"> </w:t>
+          </w:r>
+          <w:r>
+            <w:rPr>
+              <w:noProof/>
+            </w:rPr>
+            <w:t>(Girls Who Code)</w:t>
+          </w:r>
+          <w:r>
+            <w:fldChar w:fldCharType="end"/>
+          </w:r>
+        </w:sdtContent>
+      </w:sdt>
+      <w:r>
+        <w:t xml:space="preserve">, there are no direct ways to find an effective solution, </w:t>
+      </w:r>
+      <w:r>
+        <w:t>the problem itself</w:t>
+      </w:r>
+      <w:r>
+        <w:t xml:space="preserve"> seems to originate from many different issues</w:t>
+      </w:r>
+      <w:r>
+        <w:t>. The most popular opinion support</w:t>
+      </w:r>
+      <w:r>
+        <w:t>s</w:t>
+      </w:r>
+      <w:r>
+        <w:t xml:space="preserve"> the theory that this issue originates from</w:t>
+      </w:r>
+      <w:r>
+        <w:t xml:space="preserve"> girls</w:t>
+      </w:r>
+      <w:r>
+        <w:t xml:space="preserve"> childhood, as “t</w:t>
+      </w:r>
+      <w:r>
+        <w:t>he home computers for boys and not girls is a compelling theory</w:t>
+      </w:r>
+      <w:r>
+        <w:t xml:space="preserve">” </w:t>
+      </w:r>
+      <w:sdt>
+        <w:sdtPr>
+          <w:id w:val="870111303"/>
+          <w:citation/>
+        </w:sdtPr>
+        <w:sdtContent>
+          <w:r>
+            <w:fldChar w:fldCharType="begin"/>
+          </w:r>
+          <w:r>
+            <w:instrText xml:space="preserve"> CITATION Jan17 \l 1040 </w:instrText>
+          </w:r>
+          <w:r>
+            <w:fldChar w:fldCharType="separate"/>
+          </w:r>
+          <w:r>
+            <w:rPr>
+              <w:noProof/>
+            </w:rPr>
+            <w:t>(Elizabeth, 2017)</w:t>
+          </w:r>
+          <w:r>
+            <w:fldChar w:fldCharType="end"/>
+          </w:r>
+        </w:sdtContent>
+      </w:sdt>
+      <w:r>
+        <w:t xml:space="preserve"> or “that </w:t>
+      </w:r>
+      <w:r>
+        <w:t xml:space="preserve">boys </w:t>
+      </w:r>
+      <w:r>
+        <w:t xml:space="preserve">are </w:t>
+      </w:r>
+      <w:r>
+        <w:t xml:space="preserve">being nudged down certain career </w:t>
+      </w:r>
+      <w:r>
+        <w:lastRenderedPageBreak/>
+        <w:t>paths and girls down others</w:t>
+      </w:r>
+      <w:r>
+        <w:t xml:space="preserve">” </w:t>
+      </w:r>
+      <w:sdt>
+        <w:sdtPr>
+          <w:id w:val="933330086"/>
+          <w:citation/>
+        </w:sdtPr>
+        <w:sdtContent>
+          <w:r>
+            <w:fldChar w:fldCharType="begin"/>
+          </w:r>
+          <w:r>
+            <w:instrText xml:space="preserve"> CITATION Cia17 \l 1040 </w:instrText>
+          </w:r>
+          <w:r>
+            <w:fldChar w:fldCharType="separate"/>
+          </w:r>
+          <w:r>
+            <w:rPr>
+              <w:noProof/>
+            </w:rPr>
+            <w:t>(Khan, 2017)</w:t>
+          </w:r>
+          <w:r>
+            <w:fldChar w:fldCharType="end"/>
+          </w:r>
+        </w:sdtContent>
+      </w:sdt>
+      <w:r>
+        <w:t xml:space="preserve">. But also stereotypes and the need to adhere to socially-acceptable manners seem to influence young girls’ decisions, as computer-related activities, especially programming, </w:t>
+      </w:r>
+      <w:proofErr w:type="gramStart"/>
+      <w:r>
+        <w:t>are seen as</w:t>
+      </w:r>
+      <w:proofErr w:type="gramEnd"/>
+      <w:r>
+        <w:t xml:space="preserve"> “</w:t>
+      </w:r>
+      <w:r>
+        <w:t>something overtly masculine and geeky</w:t>
+      </w:r>
+      <w:r>
+        <w:t xml:space="preserve">” </w:t>
+      </w:r>
+      <w:sdt>
+        <w:sdtPr>
+          <w:id w:val="808824567"/>
+          <w:citation/>
+        </w:sdtPr>
+        <w:sdtContent>
+          <w:r>
+            <w:fldChar w:fldCharType="begin"/>
+          </w:r>
+          <w:r>
+            <w:instrText xml:space="preserve"> CITATION Sha17 \l 1040 </w:instrText>
+          </w:r>
+          <w:r>
+            <w:fldChar w:fldCharType="separate"/>
+          </w:r>
+          <w:r>
+            <w:rPr>
+              <w:noProof/>
+            </w:rPr>
+            <w:t>(Vu, 2017)</w:t>
+          </w:r>
+          <w:r>
+            <w:fldChar w:fldCharType="end"/>
+          </w:r>
+        </w:sdtContent>
+      </w:sdt>
+      <w:r>
+        <w:t>.</w:t>
+      </w:r>
+      <w:r>
+        <w:t xml:space="preserve"> </w:t>
+      </w:r>
+      <w:r>
+        <w:t>Therefore, the need to find a solution becomes even more compelling considering how deeply-rooted into young girls’ minds these thoughts are.</w:t>
+      </w:r>
+    </w:p>
+    <w:p>
+      <w:r>
+        <w:t>As women, of all ages, enjoy playing video games as much as men, video games themselves can become a powerful mean to invert the trend just described.</w:t>
+      </w:r>
+      <w:r>
+        <w:t xml:space="preserve"> </w:t>
+      </w:r>
+      <w:r>
+        <w:t>However, starting to create video games from scratch might seem a quite scary and difficult task, especially to young girls</w:t>
+      </w:r>
+      <w:r>
+        <w:t xml:space="preserve">. Even though there are many workshops and clubs that point at making this approach straightforward and easy to understand </w:t>
+      </w:r>
+      <w:sdt>
+        <w:sdtPr>
+          <w:id w:val="-773400163"/>
+          <w:citation/>
+        </w:sdtPr>
+        <w:sdtContent>
+          <w:r>
+            <w:fldChar w:fldCharType="begin"/>
+          </w:r>
+          <w:r>
+            <w:instrText xml:space="preserve">CITATION Com18 \y  \l 1040 </w:instrText>
+          </w:r>
+          <w:r>
+            <w:fldChar w:fldCharType="separate"/>
+          </w:r>
+          <w:r>
+            <w:rPr>
+              <w:noProof/>
+            </w:rPr>
+            <w:t>(ComputerXplorers)</w:t>
+          </w:r>
+          <w:r>
+            <w:fldChar w:fldCharType="end"/>
+          </w:r>
+        </w:sdtContent>
+      </w:sdt>
+      <w:r>
+        <w:t>, there is still a strong “school-related” aspect that might induce youngsters to feel forced to adapt to a specific teaching</w:t>
+      </w:r>
+      <w:r>
+        <w:t xml:space="preserve"> </w:t>
+      </w:r>
+      <w:r>
+        <w:t>scheme</w:t>
+      </w:r>
+      <w:r>
+        <w:t>, creating opposition</w:t>
+      </w:r>
+      <w:r>
+        <w:t>s</w:t>
+      </w:r>
+      <w:r>
+        <w:t xml:space="preserve"> to the learning process</w:t>
+      </w:r>
+      <w:r>
+        <w:t xml:space="preserve"> </w:t>
+      </w:r>
+      <w:sdt>
+        <w:sdtPr>
+          <w:id w:val="-59714704"/>
+          <w:citation/>
+        </w:sdtPr>
+        <w:sdtContent>
+          <w:r>
+            <w:fldChar w:fldCharType="begin"/>
+          </w:r>
+          <w:r>
+            <w:instrText xml:space="preserve"> CITATION Hay09 \l 1040 </w:instrText>
+          </w:r>
+          <w:r>
+            <w:fldChar w:fldCharType="separate"/>
+          </w:r>
+          <w:r>
+            <w:rPr>
+              <w:noProof/>
+            </w:rPr>
+            <w:t>(Hayes &amp; King, 2009)</w:t>
+          </w:r>
+          <w:r>
+            <w:fldChar w:fldCharType="end"/>
+          </w:r>
+        </w:sdtContent>
+      </w:sdt>
+      <w:r>
+        <w:t>.</w:t>
+      </w:r>
+    </w:p>
+    <w:p>
+      <w:r>
+        <w:t xml:space="preserve">This is where </w:t>
+      </w:r>
+      <w:proofErr w:type="spellStart"/>
+      <w:r>
+        <w:t>modding</w:t>
+      </w:r>
+      <w:proofErr w:type="spellEnd"/>
+      <w:r>
+        <w:t xml:space="preserve"> becomes handy</w:t>
+      </w:r>
+      <w:r>
+        <w:t>. Unlike creating video games from scratch, “</w:t>
+      </w:r>
+      <w:proofErr w:type="spellStart"/>
+      <w:r>
+        <w:t>modders</w:t>
+      </w:r>
+      <w:proofErr w:type="spellEnd"/>
+      <w:r>
+        <w:t xml:space="preserve">” can work on small aspects of existing games, from their gameplay to their graphics. </w:t>
+      </w:r>
+      <w:r>
+        <w:t>For this reason</w:t>
+      </w:r>
+      <w:r>
+        <w:t xml:space="preserve">, girls and women can potentially work on their favourite games, </w:t>
+      </w:r>
+      <w:r>
+        <w:t xml:space="preserve">making the whole creative and technical </w:t>
+      </w:r>
+      <w:r>
+        <w:t xml:space="preserve">learning </w:t>
+      </w:r>
+      <w:r>
+        <w:t xml:space="preserve">process much more </w:t>
+      </w:r>
+      <w:r>
+        <w:t xml:space="preserve">appealing, </w:t>
+      </w:r>
+      <w:r>
+        <w:t>approachable and scalable.</w:t>
+      </w:r>
+    </w:p>
+    <w:p>
+      <w:r>
+        <w:t>T</w:t>
+      </w:r>
+      <w:r>
+        <w:t>herefore, t</w:t>
+      </w:r>
+      <w:r>
+        <w:t xml:space="preserve">his paper focuses on </w:t>
+      </w:r>
+      <w:proofErr w:type="spellStart"/>
+      <w:r>
+        <w:t>modding</w:t>
+      </w:r>
+      <w:proofErr w:type="spellEnd"/>
+      <w:r>
+        <w:t xml:space="preserve"> </w:t>
+      </w:r>
+      <w:proofErr w:type="gramStart"/>
+      <w:r>
+        <w:t>as a way to</w:t>
+      </w:r>
+      <w:proofErr w:type="gramEnd"/>
+      <w:r>
+        <w:t xml:space="preserve"> make girls and women’s interest towards IT grow, but also to improve their logic and computing skills. </w:t>
+      </w:r>
+      <w:r>
+        <w:t>The EA’s The Sims franchise is used as main example for this approach, and this choice is extensively explained in the following section</w:t>
+      </w:r>
+      <w:r>
+        <w:t>s</w:t>
+      </w:r>
+      <w:r>
+        <w:t xml:space="preserve"> of the document.</w:t>
+      </w:r>
+    </w:p>
+    <w:p>
+      <w:pPr>
+        <w:pStyle w:val="Titolo1"/>
+        <w:rPr>
+          <w:lang w:val="en-GB"/>
+        </w:rPr>
+      </w:pPr>
+      <w:r>
+        <w:rPr>
+          <w:lang w:val="en-GB"/>
+        </w:rPr>
+        <w:t xml:space="preserve">The Sims and </w:t>
+      </w:r>
+      <w:proofErr w:type="spellStart"/>
+      <w:r>
+        <w:rPr>
+          <w:lang w:val="en-GB"/>
+        </w:rPr>
+        <w:t>Modding</w:t>
+      </w:r>
+      <w:proofErr w:type="spellEnd"/>
+    </w:p>
+    <w:p/>
+    <w:p>
+      <w:r>
+        <w:t>In this section, both the approach</w:t>
+      </w:r>
+      <w:r>
+        <w:t xml:space="preserve"> and game</w:t>
+      </w:r>
+      <w:r>
+        <w:t xml:space="preserve"> choices are further analysed, in relation</w:t>
+      </w:r>
+      <w:r>
+        <w:t xml:space="preserve"> to</w:t>
+      </w:r>
+      <w:r>
+        <w:t xml:space="preserve"> female audience’s game trends. </w:t>
+      </w:r>
+    </w:p>
+    <w:p/>
+    <w:p>
+      <w:pPr>
+        <w:pStyle w:val="Titolo2"/>
+      </w:pPr>
+      <w:r>
+        <w:t>Learning Approach Choice</w:t>
+      </w:r>
+    </w:p>
+    <w:p/>
+    <w:p>
+      <w:r>
+        <w:t xml:space="preserve">As already discussed before, </w:t>
+      </w:r>
+      <w:proofErr w:type="spellStart"/>
+      <w:r>
+        <w:t>modding</w:t>
+      </w:r>
+      <w:proofErr w:type="spellEnd"/>
+      <w:r>
+        <w:t xml:space="preserve"> represents a unique and invaluable learning approach that very much differs from video game creation from scratch.</w:t>
+      </w:r>
+      <w:r>
+        <w:t xml:space="preserve"> </w:t>
+      </w:r>
+      <w:r>
+        <w:t xml:space="preserve">Few articles and researches highlight these differences, favouring </w:t>
+      </w:r>
+      <w:proofErr w:type="spellStart"/>
+      <w:r>
+        <w:t>modding</w:t>
+      </w:r>
+      <w:proofErr w:type="spellEnd"/>
+      <w:r>
+        <w:t xml:space="preserve"> over game creation </w:t>
+      </w:r>
+      <w:sdt>
+        <w:sdtPr>
+          <w:id w:val="-5141783"/>
+          <w:citation/>
+        </w:sdtPr>
+        <w:sdtContent>
+          <w:r>
+            <w:fldChar w:fldCharType="begin"/>
+          </w:r>
+          <w:r>
+            <w:instrText xml:space="preserve">CITATION ElN06 \l 1040 </w:instrText>
+          </w:r>
+          <w:r>
+            <w:fldChar w:fldCharType="separate"/>
+          </w:r>
+          <w:r>
+            <w:rPr>
+              <w:noProof/>
+            </w:rPr>
+            <w:t>(El-Nasr &amp; Smith, 2006)</w:t>
+          </w:r>
+          <w:r>
+            <w:fldChar w:fldCharType="end"/>
+          </w:r>
+        </w:sdtContent>
+      </w:sdt>
+      <w:sdt>
+        <w:sdtPr>
+          <w:id w:val="-1484617552"/>
+          <w:citation/>
+        </w:sdtPr>
+        <w:sdtContent>
+          <w:r>
+            <w:fldChar w:fldCharType="begin"/>
+          </w:r>
+          <w:r>
+            <w:instrText xml:space="preserve"> CITATION Fra04 \l 1040 </w:instrText>
+          </w:r>
+          <w:r>
+            <w:fldChar w:fldCharType="separate"/>
+          </w:r>
+          <w:r>
+            <w:rPr>
+              <w:noProof/>
+            </w:rPr>
+            <w:t xml:space="preserve"> </w:t>
+          </w:r>
+          <w:r>
+            <w:rPr>
+              <w:noProof/>
+            </w:rPr>
+            <w:t>(Emmerson, 2004)</w:t>
+          </w:r>
+          <w:r>
+            <w:fldChar w:fldCharType="end"/>
+          </w:r>
+        </w:sdtContent>
+      </w:sdt>
+      <w:sdt>
+        <w:sdtPr>
+          <w:id w:val="790640180"/>
+          <w:citation/>
+        </w:sdtPr>
+        <w:sdtContent>
+          <w:r>
+            <w:fldChar w:fldCharType="begin"/>
+          </w:r>
+          <w:r>
+            <w:rPr>
+              <w:lang w:val="it-IT"/>
+            </w:rPr>
+            <w:instrText xml:space="preserve"> CITATION Yuc06 \l 1040 </w:instrText>
+          </w:r>
+          <w:r>
+            <w:fldChar w:fldCharType="separate"/>
+          </w:r>
+          <w:r>
+            <w:rPr>
+              <w:noProof/>
+              <w:lang w:val="it-IT"/>
+            </w:rPr>
+            <w:t xml:space="preserve"> </w:t>
+          </w:r>
+          <w:r>
+            <w:rPr>
+              <w:noProof/>
+              <w:lang w:val="it-IT"/>
+            </w:rPr>
+            <w:t>(Yucel, et al., 2006)</w:t>
+          </w:r>
+          <w:r>
+            <w:fldChar w:fldCharType="end"/>
+          </w:r>
+        </w:sdtContent>
+      </w:sdt>
+      <w:r>
+        <w:t xml:space="preserve"> </w:t>
+      </w:r>
+      <w:r>
+        <w:t xml:space="preserve">and </w:t>
+      </w:r>
+      <w:r>
+        <w:t>their summarised concepts are the following</w:t>
+      </w:r>
+      <w:r>
+        <w:t>:</w:t>
+      </w:r>
+    </w:p>
+    <w:p>
+      <w:pPr>
+        <w:pStyle w:val="Paragrafoelenco"/>
+        <w:numPr>
+          <w:ilvl w:val="0"/>
+          <w:numId w:val="6"/>
+        </w:numPr>
+      </w:pPr>
+      <w:proofErr w:type="spellStart"/>
+      <w:r>
+        <w:t>Modding</w:t>
+      </w:r>
+      <w:proofErr w:type="spellEnd"/>
+      <w:r>
+        <w:t xml:space="preserve"> reduces</w:t>
+      </w:r>
+      <w:r>
+        <w:t xml:space="preserve"> complexity of learning process</w:t>
+      </w:r>
+      <w:r>
+        <w:t xml:space="preserve"> </w:t>
+      </w:r>
+      <w:r>
+        <w:t>compared to creating games</w:t>
+      </w:r>
+    </w:p>
+    <w:p>
+      <w:pPr>
+        <w:pStyle w:val="Paragrafoelenco"/>
+        <w:numPr>
+          <w:ilvl w:val="0"/>
+          <w:numId w:val="6"/>
+        </w:numPr>
+      </w:pPr>
+      <w:r>
+        <w:t>Learners can work on games they already know and played with</w:t>
+      </w:r>
+    </w:p>
+    <w:p>
+      <w:pPr>
+        <w:pStyle w:val="Paragrafoelenco"/>
+        <w:numPr>
+          <w:ilvl w:val="0"/>
+          <w:numId w:val="6"/>
+        </w:numPr>
+      </w:pPr>
+      <w:proofErr w:type="spellStart"/>
+      <w:r>
+        <w:t>Modding</w:t>
+      </w:r>
+      <w:proofErr w:type="spellEnd"/>
+      <w:r>
+        <w:t xml:space="preserve"> requires learners to adapt to existing game systems – something IT professional have often to deal with</w:t>
+      </w:r>
+    </w:p>
+    <w:p>
+      <w:pPr>
+        <w:pStyle w:val="Paragrafoelenco"/>
+        <w:numPr>
+          <w:ilvl w:val="0"/>
+          <w:numId w:val="6"/>
+        </w:numPr>
+      </w:pPr>
+      <w:r>
+        <w:t>Modifying games can increase learners’ motivation and interest as they can work on complete games straightaway</w:t>
+      </w:r>
+    </w:p>
+    <w:p>
+      <w:pPr>
+        <w:pStyle w:val="Paragrafoelenco"/>
+        <w:numPr>
+          <w:ilvl w:val="0"/>
+          <w:numId w:val="6"/>
+        </w:numPr>
+      </w:pPr>
+      <w:r>
+        <w:t xml:space="preserve">As </w:t>
+      </w:r>
+      <w:proofErr w:type="spellStart"/>
+      <w:r>
+        <w:t>modders</w:t>
+      </w:r>
+      <w:proofErr w:type="spellEnd"/>
+      <w:r>
+        <w:t xml:space="preserve"> work on existing games, they can understand what </w:t>
+      </w:r>
+      <w:proofErr w:type="gramStart"/>
+      <w:r>
+        <w:t>actually makes</w:t>
+      </w:r>
+      <w:proofErr w:type="gramEnd"/>
+      <w:r>
+        <w:t xml:space="preserve"> up a convincing and well-designed game</w:t>
+      </w:r>
+    </w:p>
+    <w:p>
+      <w:r>
+        <w:t xml:space="preserve">For these reasons, </w:t>
+      </w:r>
+      <w:proofErr w:type="spellStart"/>
+      <w:r>
+        <w:t>modding</w:t>
+      </w:r>
+      <w:proofErr w:type="spellEnd"/>
+      <w:r>
+        <w:t xml:space="preserve"> seems a more approachable method to teach IT to people that may feel intimidated by the idea of creating a whole game from scratch, especially young girls and older women. Moreover, </w:t>
+      </w:r>
+      <w:proofErr w:type="spellStart"/>
+      <w:r>
+        <w:t>modding</w:t>
+      </w:r>
+      <w:proofErr w:type="spellEnd"/>
+      <w:r>
+        <w:t xml:space="preserve"> is also less demanding in terms of resources and time than game creation and it is, therefore, a less frustrating task for first-time learners.</w:t>
+      </w:r>
+    </w:p>
+    <w:p>
+      <w:r>
+        <w:t>In this paper context, the word “</w:t>
+      </w:r>
+      <w:proofErr w:type="spellStart"/>
+      <w:r>
+        <w:t>modding</w:t>
+      </w:r>
+      <w:proofErr w:type="spellEnd"/>
+      <w:r>
+        <w:t>” includes art, design and programming content creation for an existing video game, which is The Sims (all franchise considered).</w:t>
+      </w:r>
+    </w:p>
+    <w:p/>
+    <w:p>
+      <w:pPr>
+        <w:pStyle w:val="Titolo2"/>
+      </w:pPr>
+      <w:r>
+        <w:t>Game Choice</w:t>
+      </w:r>
+    </w:p>
+    <w:p/>
+    <w:p>
+      <w:r>
+        <w:t>The EA’s The Sims franchise has sold almost 200 million copies</w:t>
+      </w:r>
+      <w:sdt>
+        <w:sdtPr>
+          <w:id w:val="443119396"/>
+          <w:citation/>
+        </w:sdtPr>
+        <w:sdtContent>
+          <w:r>
+            <w:fldChar w:fldCharType="begin"/>
+          </w:r>
+          <w:r>
+            <w:instrText xml:space="preserve">CITATION Wik18 \y  \l 1040 </w:instrText>
+          </w:r>
+          <w:r>
+            <w:fldChar w:fldCharType="separate"/>
+          </w:r>
+          <w:r>
+            <w:rPr>
+              <w:noProof/>
+            </w:rPr>
+            <w:t xml:space="preserve"> </w:t>
+          </w:r>
+          <w:r>
+            <w:rPr>
+              <w:noProof/>
+            </w:rPr>
+            <w:t>(Wikipedia - The Sims)</w:t>
+          </w:r>
+          <w:r>
+            <w:fldChar w:fldCharType="end"/>
+          </w:r>
+        </w:sdtContent>
+      </w:sdt>
+      <w:r>
+        <w:t xml:space="preserve"> and, in 2014, around 57% of The Sims players were women </w:t>
+      </w:r>
+      <w:sdt>
+        <w:sdtPr>
+          <w:id w:val="535855436"/>
+          <w:citation/>
+        </w:sdtPr>
+        <w:sdtContent>
+          <w:r>
+            <w:fldChar w:fldCharType="begin"/>
+          </w:r>
+          <w:r>
+            <w:instrText xml:space="preserve">CITATION Har14 \l 1040 </w:instrText>
+          </w:r>
+          <w:r>
+            <w:fldChar w:fldCharType="separate"/>
+          </w:r>
+          <w:r>
+            <w:rPr>
+              <w:noProof/>
+            </w:rPr>
+            <w:t>(Harwell, 2014)</w:t>
+          </w:r>
+          <w:r>
+            <w:fldChar w:fldCharType="end"/>
+          </w:r>
+        </w:sdtContent>
+      </w:sdt>
+      <w:r>
+        <w:t>.</w:t>
+      </w:r>
+      <w:r>
+        <w:t xml:space="preserve"> </w:t>
+      </w:r>
+    </w:p>
+    <w:p>
+      <w:r>
+        <w:t xml:space="preserve">Even though it might be easy to identify the reasons of this success amongst the female audience in the game’s resemblance to a “dollhouse” </w:t>
+      </w:r>
+      <w:sdt>
+        <w:sdtPr>
+          <w:id w:val="-613279826"/>
+          <w:citation/>
+        </w:sdtPr>
+        <w:sdtContent>
+          <w:r>
+            <w:fldChar w:fldCharType="begin"/>
+          </w:r>
+          <w:r>
+            <w:instrText xml:space="preserve"> CITATION Sch06 \l 1040 </w:instrText>
+          </w:r>
+          <w:r>
+            <w:fldChar w:fldCharType="separate"/>
+          </w:r>
+          <w:r>
+            <w:rPr>
+              <w:noProof/>
+            </w:rPr>
+            <w:t>(Schiesel, 2006)</w:t>
+          </w:r>
+          <w:r>
+            <w:fldChar w:fldCharType="end"/>
+          </w:r>
+        </w:sdtContent>
+      </w:sdt>
+      <w:r>
+        <w:t>, this is not the whole truth. Hayes and King have identified other aspects to women’s affinity to this</w:t>
+      </w:r>
+      <w:r>
+        <w:t xml:space="preserve"> specific</w:t>
+      </w:r>
+      <w:r>
+        <w:t xml:space="preserve"> game</w:t>
+      </w:r>
+      <w:r>
+        <w:t xml:space="preserve"> </w:t>
+      </w:r>
+      <w:sdt>
+        <w:sdtPr>
+          <w:id w:val="1970480901"/>
+          <w:citation/>
+        </w:sdtPr>
+        <w:sdtContent>
+          <w:r>
+            <w:fldChar w:fldCharType="begin"/>
+          </w:r>
+          <w:r>
+            <w:instrText xml:space="preserve"> CITATION Hay09 \l 1040 </w:instrText>
+          </w:r>
+          <w:r>
+            <w:fldChar w:fldCharType="separate"/>
+          </w:r>
+          <w:r>
+            <w:rPr>
+              <w:noProof/>
+            </w:rPr>
+            <w:t>(Hayes &amp; King, 2009)</w:t>
+          </w:r>
+          <w:r>
+            <w:fldChar w:fldCharType="end"/>
+          </w:r>
+        </w:sdtContent>
+      </w:sdt>
+      <w:r>
+        <w:t xml:space="preserve">: even considering The Sims as a real-life simulation where players have to build families, </w:t>
+      </w:r>
+      <w:r>
+        <w:t>it i</w:t>
+      </w:r>
+      <w:r>
+        <w:t xml:space="preserve">s also true that most of the users find unconventional ways to play the game, such as creating fantasy or sci-fi environments that involve vampires, aliens and </w:t>
+      </w:r>
+      <w:r>
+        <w:t>many other features that go beyond the very traditional and wrongly stereotyped female-like family simulation game</w:t>
+      </w:r>
+      <w:sdt>
+        <w:sdtPr>
+          <w:id w:val="-1530793723"/>
+          <w:citation/>
+        </w:sdtPr>
+        <w:sdtContent>
+          <w:r>
+            <w:fldChar w:fldCharType="begin"/>
+          </w:r>
+          <w:r>
+            <w:instrText xml:space="preserve"> CITATION Eli11 \l 1040 </w:instrText>
+          </w:r>
+          <w:r>
+            <w:fldChar w:fldCharType="separate"/>
+          </w:r>
+          <w:r>
+            <w:rPr>
+              <w:noProof/>
+            </w:rPr>
+            <w:t xml:space="preserve"> </w:t>
+          </w:r>
+          <w:r>
+            <w:rPr>
+              <w:noProof/>
+            </w:rPr>
+            <w:t>(Hayes, 2011)</w:t>
+          </w:r>
+          <w:r>
+            <w:fldChar w:fldCharType="end"/>
+          </w:r>
+        </w:sdtContent>
+      </w:sdt>
+      <w:r>
+        <w:t xml:space="preserve">. </w:t>
+      </w:r>
+    </w:p>
+    <w:p>
+      <w:r>
+        <w:t xml:space="preserve">But what makes The Sims ideal as learning tool specifically addressed to women is not only its success amongst this audience. Indeed, </w:t>
+      </w:r>
+      <w:r>
+        <w:t>there is a</w:t>
+      </w:r>
+      <w:r>
+        <w:t xml:space="preserve"> whole Community of mod creators </w:t>
+      </w:r>
+      <w:r>
+        <w:t xml:space="preserve">behind the game itself: </w:t>
+      </w:r>
+      <w:r>
+        <w:t xml:space="preserve">one of the many existing fan sites for custom content, The Sims </w:t>
+      </w:r>
+      <w:proofErr w:type="spellStart"/>
+      <w:r>
+        <w:t>Resouce</w:t>
+      </w:r>
+      <w:proofErr w:type="spellEnd"/>
+      <w:r>
+        <w:t xml:space="preserve"> </w:t>
+      </w:r>
+      <w:sdt>
+        <w:sdtPr>
+          <w:id w:val="2057035043"/>
+          <w:citation/>
+        </w:sdtPr>
+        <w:sdtContent>
+          <w:r>
+            <w:fldChar w:fldCharType="begin"/>
+          </w:r>
+          <w:r>
+            <w:instrText xml:space="preserve">CITATION TSR18 \y  \l 1040 </w:instrText>
+          </w:r>
+          <w:r>
+            <w:fldChar w:fldCharType="separate"/>
+          </w:r>
+          <w:r>
+            <w:rPr>
+              <w:noProof/>
+            </w:rPr>
+            <w:t>(TSR)</w:t>
+          </w:r>
+          <w:r>
+            <w:fldChar w:fldCharType="end"/>
+          </w:r>
+        </w:sdtContent>
+      </w:sdt>
+      <w:r>
+        <w:t xml:space="preserve">, </w:t>
+      </w:r>
+      <w:r>
+        <w:t xml:space="preserve">counts </w:t>
+      </w:r>
+      <w:r>
+        <w:t xml:space="preserve">more than one million mods and other creations available to download. The Community plays a crucial role in the young girls and women learning process, as it is a supportive community, open to new users and, moreover, users themselves upload tutorials and guides to help others to create mods. Within this friendly environment where users are available to help and praise each other, </w:t>
+      </w:r>
+      <w:r>
+        <w:t xml:space="preserve">it </w:t>
+      </w:r>
+      <w:r>
+        <w:t>is not a surprise that women can easily fit in</w:t>
+      </w:r>
+      <w:r>
+        <w:t>,</w:t>
+      </w:r>
+      <w:r>
+        <w:t xml:space="preserve"> especially if The Sims Community is compared to other </w:t>
+      </w:r>
+      <w:r>
+        <w:t xml:space="preserve">predominantly male </w:t>
+      </w:r>
+      <w:r>
+        <w:t xml:space="preserve">online gaming environments where many female gamers have reported to have been harassed by other male users </w:t>
+      </w:r>
+      <w:sdt>
+        <w:sdtPr>
+          <w:id w:val="-407072461"/>
+          <w:citation/>
+        </w:sdtPr>
+        <w:sdtContent>
+          <w:r>
+            <w:fldChar w:fldCharType="begin"/>
+          </w:r>
+          <w:r>
+            <w:instrText xml:space="preserve"> CITATION Reb18 \l 1040 </w:instrText>
+          </w:r>
+          <w:r>
+            <w:fldChar w:fldCharType="separate"/>
+          </w:r>
+          <w:r>
+            <w:rPr>
+              <w:noProof/>
+            </w:rPr>
+            <w:t>(Valentine, 2018)</w:t>
+          </w:r>
+          <w:r>
+            <w:fldChar w:fldCharType="end"/>
+          </w:r>
+        </w:sdtContent>
+      </w:sdt>
+      <w:sdt>
+        <w:sdtPr>
+          <w:id w:val="-913698380"/>
+          <w:citation/>
+        </w:sdtPr>
+        <w:sdtContent>
+          <w:r>
+            <w:fldChar w:fldCharType="begin"/>
+          </w:r>
+          <w:r>
+            <w:instrText xml:space="preserve"> CITATION Jam12 \l 1040 </w:instrText>
+          </w:r>
+          <w:r>
+            <w:fldChar w:fldCharType="separate"/>
+          </w:r>
+          <w:r>
+            <w:rPr>
+              <w:noProof/>
+            </w:rPr>
+            <w:t xml:space="preserve"> </w:t>
+          </w:r>
+          <w:r>
+            <w:rPr>
+              <w:noProof/>
+            </w:rPr>
+            <w:t>(Fletcher, 2012)</w:t>
+          </w:r>
+          <w:r>
+            <w:fldChar w:fldCharType="end"/>
+          </w:r>
+        </w:sdtContent>
+      </w:sdt>
+      <w:r>
+        <w:t>.</w:t>
+      </w:r>
+    </w:p>
+    <w:p>
+      <w:r>
+        <w:t xml:space="preserve">Therefore, The Sims represents a learning opportunity for women because of its </w:t>
+      </w:r>
+      <w:proofErr w:type="spellStart"/>
+      <w:r>
+        <w:t>modding</w:t>
+      </w:r>
+      <w:proofErr w:type="spellEnd"/>
+      <w:r>
+        <w:t xml:space="preserve"> potential, but also for the women-friendly Community where every user can share their creations and find learning support.</w:t>
+      </w:r>
+    </w:p>
+    <w:p/>
+    <w:p/>
+    <w:p>
+      <w:pPr>
+        <w:pStyle w:val="Titolo1"/>
+      </w:pPr>
+      <w:r>
+        <w:t>R</w:t>
+      </w:r>
+      <w:r>
+        <w:t>esearches</w:t>
+      </w:r>
+      <w:r>
+        <w:t xml:space="preserve"> and Case Studies</w:t>
+      </w:r>
+    </w:p>
+    <w:p/>
+    <w:p>
+      <w:r>
+        <w:t xml:space="preserve">Numerous articles and books by many authors are available on the topic of video game </w:t>
+      </w:r>
+      <w:proofErr w:type="spellStart"/>
+      <w:r>
+        <w:t>modding</w:t>
+      </w:r>
+      <w:proofErr w:type="spellEnd"/>
+      <w:r>
+        <w:t xml:space="preserve"> as a learning method, but Elisabeth Hayes produced material specifically related to women’s IT learning playing and </w:t>
+      </w:r>
+      <w:proofErr w:type="spellStart"/>
+      <w:r>
+        <w:t>modding</w:t>
+      </w:r>
+      <w:proofErr w:type="spellEnd"/>
+      <w:r>
+        <w:t xml:space="preserve"> The Sims. </w:t>
+      </w:r>
+    </w:p>
+    <w:p>
+      <w:r>
+        <w:t xml:space="preserve">In her works, Hayes </w:t>
+      </w:r>
+      <w:r>
+        <w:t>addresses</w:t>
+      </w:r>
+      <w:r>
+        <w:t xml:space="preserve"> The Sims as an ideal way to teach IT to women of all ages with different starting IT skills.</w:t>
+      </w:r>
+    </w:p>
+    <w:p>
+      <w:r>
+        <w:t xml:space="preserve">This section highlights relevant researches and interesting case studies discussed and analysed </w:t>
+      </w:r>
+      <w:r>
+        <w:t>in Elisabeth</w:t>
+      </w:r>
+      <w:r>
+        <w:t xml:space="preserve"> Hayes</w:t>
+      </w:r>
+      <w:r>
+        <w:t>’s works.</w:t>
+      </w:r>
+    </w:p>
+    <w:p>
+      <w:pPr>
+        <w:pStyle w:val="Titolo2"/>
+      </w:pPr>
+      <w:r>
+        <w:t>Researches</w:t>
+      </w:r>
+    </w:p>
+    <w:p/>
+    <w:p>
+      <w:pPr>
+        <w:pStyle w:val="Titolo2"/>
+      </w:pPr>
+      <w:r>
+        <w:t>Case Studies</w:t>
+      </w:r>
+    </w:p>
+    <w:p/>
+    <w:p>
+      <w:pPr>
+        <w:pStyle w:val="Titolo1"/>
+        <w:rPr>
+          <w:lang w:val="en-GB"/>
+        </w:rPr>
+      </w:pPr>
+      <w:r>
+        <w:rPr>
+          <w:lang w:val="en-GB"/>
+        </w:rPr>
+        <w:t xml:space="preserve">The Sims’ Community </w:t>
+      </w:r>
+      <w:r>
+        <w:rPr>
+          <w:lang w:val="en-GB"/>
+        </w:rPr>
+        <w:t>stories</w:t>
+      </w:r>
+    </w:p>
+    <w:p/>
+    <w:p>
+      <w:r>
+        <w:t xml:space="preserve">In order to have a wider and more updated overview of the topic, some female users form the </w:t>
+      </w:r>
+      <w:proofErr w:type="spellStart"/>
+      <w:r>
+        <w:t>ModTheSims</w:t>
+      </w:r>
+      <w:proofErr w:type="spellEnd"/>
+      <w:r>
+        <w:t xml:space="preserve"> Community () had been</w:t>
+      </w:r>
+      <w:r>
+        <w:t xml:space="preserve"> directly</w:t>
+      </w:r>
+      <w:r>
+        <w:t xml:space="preserve"> contacted, </w:t>
+      </w:r>
+      <w:r>
+        <w:t xml:space="preserve">requesting them to ask few questions about their The Sims </w:t>
+      </w:r>
+      <w:proofErr w:type="spellStart"/>
+      <w:r>
+        <w:t>modding</w:t>
+      </w:r>
+      <w:proofErr w:type="spellEnd"/>
+      <w:r>
+        <w:t xml:space="preserve"> experience.</w:t>
+      </w:r>
+      <w:r>
+        <w:t xml:space="preserve"> </w:t>
+      </w:r>
+      <w:r>
+        <w:t>More than ten users replied within a couple of days, expressing their appreciation for the show</w:t>
+      </w:r>
+      <w:r>
+        <w:t>n</w:t>
+      </w:r>
+      <w:r>
+        <w:t xml:space="preserve"> interest in their personal </w:t>
+      </w:r>
+      <w:proofErr w:type="spellStart"/>
+      <w:r>
+        <w:t>modding</w:t>
+      </w:r>
+      <w:proofErr w:type="spellEnd"/>
+      <w:r>
+        <w:t xml:space="preserve"> stories.</w:t>
+      </w:r>
+    </w:p>
+    <w:p>
+      <w:pPr>
+        <w:pStyle w:val="Titolo1"/>
+        <w:rPr>
+          <w:lang w:val="en-GB"/>
+        </w:rPr>
+      </w:pPr>
+      <w:r>
+        <w:rPr>
+          <w:lang w:val="en-GB"/>
+        </w:rPr>
         <w:t>Self-Observations</w:t>
       </w:r>
+    </w:p>
+    <w:p/>
+    <w:p/>
+    <w:p>
+      <w:pPr>
+        <w:pStyle w:val="Titolo1"/>
+        <w:rPr>
+          <w:lang w:val="en-GB"/>
+        </w:rPr>
+      </w:pPr>
+      <w:r>
+        <w:rPr>
+          <w:lang w:val="en-GB"/>
+        </w:rPr>
+        <w:t>Reflections and Conclusion</w:t>
+      </w:r>
+    </w:p>
+    <w:p/>
+    <w:p/>
+    <w:p>
+      <w:pPr>
+        <w:pStyle w:val="Titolo1"/>
+        <w:rPr>
+          <w:lang w:val="en-GB"/>
+        </w:rPr>
+      </w:pPr>
+      <w:r>
+        <w:rPr>
+          <w:lang w:val="en-GB"/>
+        </w:rPr>
+        <w:t>Future Work</w:t>
+      </w:r>
+    </w:p>
+    <w:p>
+      <w:pPr>
+        <w:rPr>
+          <w:rFonts w:cstheme="minorHAnsi"/>
+          <w:szCs w:val="24"/>
+        </w:rPr>
+      </w:pPr>
     </w:p>
     <w:p>
       <w:pPr>
@@ -422,11 +2033,7 @@
     <w:sdt>
       <w:sdtPr>
         <w:rPr>
-          <w:rFonts w:eastAsiaTheme="minorHAnsi" w:cstheme="minorBidi"/>
-          <w:b w:val="0"/>
           <w:sz w:val="22"/>
-          <w:szCs w:val="22"/>
-          <w:lang w:val="en-GB"/>
         </w:rPr>
         <w:id w:val="210930466"/>
         <w:docPartObj>
@@ -442,282 +2049,887 @@
       <w:sdtContent>
         <w:p>
           <w:pPr>
-            <w:pStyle w:val="Heading1"/>
-            <w:numPr>
-              <w:ilvl w:val="0"/>
-              <w:numId w:val="0"/>
-            </w:numPr>
-            <w:rPr>
-              <w:b w:val="0"/>
-              <w:sz w:val="24"/>
-              <w:szCs w:val="24"/>
-            </w:rPr>
+            <w:pStyle w:val="NormaleReferenze"/>
           </w:pPr>
           <w:r>
+            <w:rPr>
+              <w:rStyle w:val="Titolo1Carattere"/>
+              <w:lang w:val="en-GB"/>
+            </w:rPr>
             <w:t>References</w:t>
           </w:r>
-          <w:r>
-            <w:rPr>
-              <w:sz w:val="24"/>
-              <w:szCs w:val="24"/>
-            </w:rPr>
+          <w:bookmarkStart w:id="0" w:name="_GoBack"/>
+          <w:bookmarkEnd w:id="0"/>
+          <w:r>
             <w:br/>
           </w:r>
         </w:p>
-        <w:sdt>
-          <w:sdtPr>
-            <w:id w:val="111145805"/>
-            <w:bibliography/>
-          </w:sdtPr>
-          <w:sdtEndPr/>
-          <w:sdtContent>
-            <w:p>
-              <w:pPr>
-                <w:pStyle w:val="Bibliography"/>
-                <w:rPr>
-                  <w:noProof/>
-                  <w:szCs w:val="24"/>
-                  <w:lang w:val="en-US"/>
-                </w:rPr>
-              </w:pPr>
-              <w:r>
-                <w:fldChar w:fldCharType="begin"/>
-              </w:r>
-              <w:r>
-                <w:instrText xml:space="preserve"> BIBLIOGRAPHY </w:instrText>
-              </w:r>
-              <w:r>
-                <w:fldChar w:fldCharType="separate"/>
-              </w:r>
-              <w:r>
-                <w:rPr>
-                  <w:noProof/>
-                  <w:lang w:val="en-US"/>
-                </w:rPr>
-                <w:t xml:space="preserve">El-Nasr, M. S. &amp; Smith, B. K., 2006 . Learning Through Game Modding. </w:t>
-              </w:r>
-              <w:r>
-                <w:rPr>
-                  <w:i/>
-                  <w:iCs/>
-                  <w:noProof/>
-                  <w:lang w:val="en-US"/>
-                </w:rPr>
-                <w:t xml:space="preserve">Computers in Entertainment (CIE) - Theoretical and Practical Computer Applications in Entertainment, </w:t>
-              </w:r>
-              <w:r>
-                <w:rPr>
-                  <w:noProof/>
-                  <w:lang w:val="en-US"/>
-                </w:rPr>
-                <w:t>pp. Volume 4 Issue, Article No. 7.</w:t>
-              </w:r>
-            </w:p>
-            <w:p>
-              <w:pPr>
-                <w:pStyle w:val="Bibliography"/>
-                <w:rPr>
-                  <w:noProof/>
-                  <w:lang w:val="en-US"/>
-                </w:rPr>
-              </w:pPr>
-              <w:r>
-                <w:rPr>
-                  <w:noProof/>
-                  <w:lang w:val="en-US"/>
-                </w:rPr>
-                <w:t xml:space="preserve">Gee, J. P. &amp; Hayes, E. R., 2010. </w:t>
-              </w:r>
-              <w:r>
-                <w:rPr>
-                  <w:i/>
-                  <w:iCs/>
-                  <w:noProof/>
-                  <w:lang w:val="en-US"/>
-                </w:rPr>
-                <w:t xml:space="preserve">Women and Gaming: The Sims and 21st Century Learning. </w:t>
-              </w:r>
-              <w:r>
-                <w:rPr>
-                  <w:noProof/>
-                  <w:lang w:val="en-US"/>
-                </w:rPr>
-                <w:t>New York: Palgrave Macmillan.</w:t>
-              </w:r>
-            </w:p>
-            <w:p>
-              <w:pPr>
-                <w:pStyle w:val="Bibliography"/>
-                <w:rPr>
-                  <w:noProof/>
-                  <w:lang w:val="en-US"/>
-                </w:rPr>
-              </w:pPr>
-              <w:r>
-                <w:rPr>
-                  <w:noProof/>
-                  <w:lang w:val="en-US"/>
-                </w:rPr>
-                <w:t xml:space="preserve">Hayes, E., 2011. The Sims as a Catalyst for Girls’ IT learning. </w:t>
-              </w:r>
-              <w:r>
-                <w:rPr>
-                  <w:i/>
-                  <w:iCs/>
-                  <w:noProof/>
-                  <w:lang w:val="en-US"/>
-                </w:rPr>
-                <w:t xml:space="preserve">International Journal of Gender, Science and Technology, </w:t>
-              </w:r>
-              <w:r>
-                <w:rPr>
-                  <w:noProof/>
-                  <w:lang w:val="en-US"/>
-                </w:rPr>
-                <w:t>pp. Vol.3, No.1.</w:t>
-              </w:r>
-            </w:p>
-            <w:p>
-              <w:pPr>
-                <w:pStyle w:val="Bibliography"/>
-                <w:rPr>
-                  <w:noProof/>
-                  <w:lang w:val="en-US"/>
-                </w:rPr>
-              </w:pPr>
-              <w:r>
-                <w:rPr>
-                  <w:noProof/>
-                  <w:lang w:val="en-US"/>
-                </w:rPr>
-                <w:t xml:space="preserve">Hayes, E. R. &amp; King, E. M., 2009. Not just a dollhouse: what The Sims2 can teach us about women's IT learning. </w:t>
-              </w:r>
-              <w:r>
-                <w:rPr>
-                  <w:i/>
-                  <w:iCs/>
-                  <w:noProof/>
-                  <w:lang w:val="en-US"/>
-                </w:rPr>
-                <w:t xml:space="preserve">On the Horizon, </w:t>
-              </w:r>
-              <w:r>
-                <w:rPr>
-                  <w:noProof/>
-                  <w:lang w:val="en-US"/>
-                </w:rPr>
-                <w:t>pp. Vol. 17 Issue: 1, pp.60-69.</w:t>
-              </w:r>
-            </w:p>
-            <w:p>
-              <w:pPr>
-                <w:pStyle w:val="Bibliography"/>
-                <w:rPr>
-                  <w:noProof/>
-                  <w:lang w:val="en-US"/>
-                </w:rPr>
-              </w:pPr>
-              <w:r>
-                <w:rPr>
-                  <w:noProof/>
-                  <w:lang w:val="en-US"/>
-                </w:rPr>
-                <w:lastRenderedPageBreak/>
-                <w:t xml:space="preserve">Krotoski, A., 2004. </w:t>
-              </w:r>
-              <w:r>
-                <w:rPr>
-                  <w:i/>
-                  <w:iCs/>
-                  <w:noProof/>
-                  <w:lang w:val="en-US"/>
-                </w:rPr>
-                <w:t xml:space="preserve">Chicks and Joysticks: An Exploration of Women And Computer. </w:t>
-              </w:r>
-              <w:r>
-                <w:rPr>
-                  <w:noProof/>
-                  <w:lang w:val="en-US"/>
-                </w:rPr>
-                <w:t>London: Entertainment and Leisure Software Publishers.</w:t>
-              </w:r>
-            </w:p>
-            <w:p>
-              <w:pPr>
-                <w:pStyle w:val="Bibliography"/>
-                <w:rPr>
-                  <w:noProof/>
-                  <w:lang w:val="en-US"/>
-                </w:rPr>
-              </w:pPr>
-              <w:r>
-                <w:rPr>
-                  <w:noProof/>
-                  <w:lang w:val="en-US"/>
-                </w:rPr>
-                <w:t xml:space="preserve">Werner, L., Campe, S. &amp; Denner, J., 2005. </w:t>
-              </w:r>
-              <w:r>
-                <w:rPr>
-                  <w:i/>
-                  <w:iCs/>
-                  <w:noProof/>
-                  <w:lang w:val="en-US"/>
-                </w:rPr>
-                <w:t xml:space="preserve">Middle school girls + games programming = information technology fluency. </w:t>
-              </w:r>
-              <w:r>
-                <w:rPr>
-                  <w:noProof/>
-                  <w:lang w:val="en-US"/>
-                </w:rPr>
-                <w:t>Newark, s.n., pp. 301-305.</w:t>
-              </w:r>
-            </w:p>
-            <w:p>
-              <w:pPr>
-                <w:pStyle w:val="Bibliography"/>
-                <w:rPr>
-                  <w:noProof/>
-                  <w:lang w:val="en-US"/>
-                </w:rPr>
-              </w:pPr>
-              <w:r>
-                <w:rPr>
-                  <w:noProof/>
-                  <w:lang w:val="en-US"/>
-                </w:rPr>
-                <w:t xml:space="preserve">Yucel, I., Zupko, J. &amp; El-Nasr, M. S., 2006. </w:t>
-              </w:r>
-              <w:r>
-                <w:rPr>
-                  <w:i/>
-                  <w:iCs/>
-                  <w:noProof/>
-                  <w:lang w:val="en-US"/>
-                </w:rPr>
-                <w:t xml:space="preserve">IT Education, Girls, and Game Modding, </w:t>
-              </w:r>
-              <w:r>
-                <w:rPr>
-                  <w:noProof/>
-                  <w:lang w:val="en-US"/>
-                </w:rPr>
-                <w:t>College of Information Sciences and Technology, Penn State University: s.n.</w:t>
-              </w:r>
-            </w:p>
-            <w:p>
-              <w:r>
-                <w:rPr>
-                  <w:b/>
-                  <w:bCs/>
-                  <w:noProof/>
-                </w:rPr>
-                <w:fldChar w:fldCharType="end"/>
-              </w:r>
-            </w:p>
-          </w:sdtContent>
-        </w:sdt>
+        <w:p>
+          <w:pPr>
+            <w:pStyle w:val="NormaleReferenze"/>
+            <w:rPr>
+              <w:noProof/>
+            </w:rPr>
+          </w:pPr>
+          <w:r>
+            <w:rPr>
+              <w:noProof/>
+            </w:rPr>
+            <w:t xml:space="preserve">ComputerXplorers, n.d. </w:t>
+          </w:r>
+          <w:r>
+            <w:rPr>
+              <w:i/>
+              <w:iCs/>
+              <w:noProof/>
+            </w:rPr>
+            <w:t xml:space="preserve">ComputerXplorers. </w:t>
+          </w:r>
+          <w:r>
+            <w:rPr>
+              <w:noProof/>
+            </w:rPr>
+            <w:t xml:space="preserve">[Online] </w:t>
+          </w:r>
+          <w:r>
+            <w:rPr>
+              <w:noProof/>
+            </w:rPr>
+            <w:br/>
+            <w:t xml:space="preserve">Available at: </w:t>
+          </w:r>
+          <w:r>
+            <w:rPr>
+              <w:noProof/>
+              <w:u w:val="single"/>
+            </w:rPr>
+            <w:t>https://sescotland.computerxplorers.co.uk/</w:t>
+          </w:r>
+          <w:r>
+            <w:rPr>
+              <w:noProof/>
+            </w:rPr>
+            <w:br/>
+            <w:t>[Accessed 2018].</w:t>
+          </w:r>
+        </w:p>
+        <w:p>
+          <w:pPr>
+            <w:pStyle w:val="NormaleReferenze"/>
+            <w:rPr>
+              <w:noProof/>
+            </w:rPr>
+          </w:pPr>
+          <w:r>
+            <w:rPr>
+              <w:noProof/>
+            </w:rPr>
+            <w:t xml:space="preserve">Elizabeth, J., 2017. </w:t>
+          </w:r>
+          <w:r>
+            <w:rPr>
+              <w:i/>
+              <w:iCs/>
+              <w:noProof/>
+            </w:rPr>
+            <w:t xml:space="preserve">JaxEnter: The 17% Problem: Why does the percentage of women in computer science stop there?. </w:t>
+          </w:r>
+          <w:r>
+            <w:rPr>
+              <w:noProof/>
+            </w:rPr>
+            <w:t xml:space="preserve">[Online] </w:t>
+          </w:r>
+          <w:r>
+            <w:rPr>
+              <w:noProof/>
+            </w:rPr>
+            <w:br/>
+            <w:t xml:space="preserve">Available at: </w:t>
+          </w:r>
+          <w:r>
+            <w:rPr>
+              <w:noProof/>
+              <w:u w:val="single"/>
+            </w:rPr>
+            <w:t>https://jaxenter.com/women-in-computer-science-majors-133646.html</w:t>
+          </w:r>
+          <w:r>
+            <w:rPr>
+              <w:noProof/>
+            </w:rPr>
+            <w:br/>
+            <w:t>[Accessed 2018].</w:t>
+          </w:r>
+        </w:p>
+        <w:p>
+          <w:pPr>
+            <w:pStyle w:val="NormaleReferenze"/>
+            <w:rPr>
+              <w:noProof/>
+            </w:rPr>
+          </w:pPr>
+          <w:r>
+            <w:rPr>
+              <w:noProof/>
+            </w:rPr>
+            <w:t xml:space="preserve">El-Nasr, M. S. &amp; Smith, B. K., 2006 . Learning Through Game Modding. </w:t>
+          </w:r>
+          <w:r>
+            <w:rPr>
+              <w:i/>
+              <w:iCs/>
+              <w:noProof/>
+            </w:rPr>
+            <w:t xml:space="preserve">Computers in Entertainment (CIE) - Theoretical and Practical Computer Applications in Entertainment, </w:t>
+          </w:r>
+          <w:r>
+            <w:rPr>
+              <w:noProof/>
+            </w:rPr>
+            <w:t>pp. Volume 4 Issue, Article No. 7.</w:t>
+          </w:r>
+        </w:p>
+        <w:p>
+          <w:pPr>
+            <w:pStyle w:val="NormaleReferenze"/>
+            <w:rPr>
+              <w:noProof/>
+            </w:rPr>
+          </w:pPr>
+          <w:r>
+            <w:rPr>
+              <w:noProof/>
+            </w:rPr>
+            <w:t xml:space="preserve">Emmerson, F., 2004. Exploring the Video Game as a Learning Tool. </w:t>
+          </w:r>
+          <w:r>
+            <w:rPr>
+              <w:i/>
+              <w:iCs/>
+              <w:noProof/>
+            </w:rPr>
+            <w:t xml:space="preserve">ERCIM News, </w:t>
+          </w:r>
+          <w:r>
+            <w:rPr>
+              <w:noProof/>
+            </w:rPr>
+            <w:t>Issue 57.</w:t>
+          </w:r>
+        </w:p>
+        <w:p>
+          <w:pPr>
+            <w:pStyle w:val="NormaleReferenze"/>
+            <w:rPr>
+              <w:noProof/>
+            </w:rPr>
+          </w:pPr>
+          <w:r>
+            <w:rPr>
+              <w:noProof/>
+            </w:rPr>
+            <w:t xml:space="preserve">Gee, J. P. &amp; Hayes, E. R., 2010. </w:t>
+          </w:r>
+          <w:r>
+            <w:rPr>
+              <w:i/>
+              <w:iCs/>
+              <w:noProof/>
+            </w:rPr>
+            <w:t xml:space="preserve">Women and Gaming: The Sims and 21st Century Learning. </w:t>
+          </w:r>
+          <w:r>
+            <w:rPr>
+              <w:noProof/>
+            </w:rPr>
+            <w:t>New York: Palgrave Macmillan.</w:t>
+          </w:r>
+        </w:p>
+        <w:p>
+          <w:pPr>
+            <w:pStyle w:val="NormaleReferenze"/>
+            <w:rPr>
+              <w:noProof/>
+            </w:rPr>
+          </w:pPr>
+          <w:r>
+            <w:rPr>
+              <w:noProof/>
+            </w:rPr>
+            <w:t xml:space="preserve">Girls Who Code, n.d. </w:t>
+          </w:r>
+          <w:r>
+            <w:rPr>
+              <w:i/>
+              <w:iCs/>
+              <w:noProof/>
+            </w:rPr>
+            <w:t xml:space="preserve">Girls Who Code. </w:t>
+          </w:r>
+          <w:r>
+            <w:rPr>
+              <w:noProof/>
+            </w:rPr>
+            <w:t xml:space="preserve">[Online] </w:t>
+          </w:r>
+          <w:r>
+            <w:rPr>
+              <w:noProof/>
+            </w:rPr>
+            <w:br/>
+            <w:t xml:space="preserve">Available at: </w:t>
+          </w:r>
+          <w:r>
+            <w:rPr>
+              <w:noProof/>
+              <w:u w:val="single"/>
+            </w:rPr>
+            <w:t>https://uk.girlswhocode.com/</w:t>
+          </w:r>
+        </w:p>
+        <w:p>
+          <w:pPr>
+            <w:pStyle w:val="NormaleReferenze"/>
+            <w:rPr>
+              <w:noProof/>
+            </w:rPr>
+          </w:pPr>
+          <w:r>
+            <w:rPr>
+              <w:noProof/>
+            </w:rPr>
+            <w:t xml:space="preserve">Harwell, D., 2014. </w:t>
+          </w:r>
+          <w:r>
+            <w:rPr>
+              <w:i/>
+              <w:iCs/>
+              <w:noProof/>
+            </w:rPr>
+            <w:t xml:space="preserve">The Washington Post: More women play video games than boys, and other surprising facts lost in the mess of Gamergate. </w:t>
+          </w:r>
+          <w:r>
+            <w:rPr>
+              <w:noProof/>
+            </w:rPr>
+            <w:t xml:space="preserve">[Online] </w:t>
+          </w:r>
+          <w:r>
+            <w:rPr>
+              <w:noProof/>
+            </w:rPr>
+            <w:br/>
+            <w:t xml:space="preserve">Available at: </w:t>
+          </w:r>
+          <w:r>
+            <w:rPr>
+              <w:noProof/>
+              <w:u w:val="single"/>
+            </w:rPr>
+            <w:t>https://www.washingtonpost.com/news/the-switch/wp/2014/10/17/more-women-play-video-games-than-boys-and-other-surprising-facts-lost-in-the-mess-of-gamergate/?noredirect=on&amp;utm_term=.d59dc796ff80</w:t>
+          </w:r>
+          <w:r>
+            <w:rPr>
+              <w:noProof/>
+            </w:rPr>
+            <w:br/>
+            <w:t>[Accessed 2018].</w:t>
+          </w:r>
+        </w:p>
+        <w:p>
+          <w:pPr>
+            <w:pStyle w:val="NormaleReferenze"/>
+            <w:rPr>
+              <w:noProof/>
+            </w:rPr>
+          </w:pPr>
+          <w:r>
+            <w:rPr>
+              <w:noProof/>
+            </w:rPr>
+            <w:t xml:space="preserve">Hayes, E., 2011. The Sims as a Catalyst for Girls’ IT learning. </w:t>
+          </w:r>
+          <w:r>
+            <w:rPr>
+              <w:i/>
+              <w:iCs/>
+              <w:noProof/>
+            </w:rPr>
+            <w:t xml:space="preserve">International Journal of Gender, Science and Technology, </w:t>
+          </w:r>
+          <w:r>
+            <w:rPr>
+              <w:noProof/>
+            </w:rPr>
+            <w:t>pp. Vol.3, No.1.</w:t>
+          </w:r>
+        </w:p>
+        <w:p>
+          <w:pPr>
+            <w:pStyle w:val="NormaleReferenze"/>
+            <w:rPr>
+              <w:noProof/>
+            </w:rPr>
+          </w:pPr>
+          <w:r>
+            <w:rPr>
+              <w:noProof/>
+            </w:rPr>
+            <w:t xml:space="preserve">Hayes, E. R., King, E. &amp; Lammers, J., 2008. The Sims 2 and Women’s IT learning. </w:t>
+          </w:r>
+          <w:r>
+            <w:rPr>
+              <w:i/>
+              <w:iCs/>
+              <w:noProof/>
+            </w:rPr>
+            <w:t>Adult Education Research Conference</w:t>
+          </w:r>
+          <w:r>
+            <w:rPr>
+              <w:noProof/>
+            </w:rPr>
+            <w:t xml:space="preserve">. </w:t>
+          </w:r>
+        </w:p>
+        <w:p>
+          <w:pPr>
+            <w:pStyle w:val="NormaleReferenze"/>
+            <w:rPr>
+              <w:noProof/>
+            </w:rPr>
+          </w:pPr>
+          <w:r>
+            <w:rPr>
+              <w:noProof/>
+            </w:rPr>
+            <w:t xml:space="preserve">Hayes, E. R. &amp; King, E. M., 2009. Not just a dollhouse: what The Sims2 can teach us about women's IT learning. </w:t>
+          </w:r>
+          <w:r>
+            <w:rPr>
+              <w:i/>
+              <w:iCs/>
+              <w:noProof/>
+            </w:rPr>
+            <w:t xml:space="preserve">On the Horizon, </w:t>
+          </w:r>
+          <w:r>
+            <w:rPr>
+              <w:noProof/>
+            </w:rPr>
+            <w:t>pp. Vol. 17 Issue: 1, pp.60-69.</w:t>
+          </w:r>
+        </w:p>
+        <w:p>
+          <w:pPr>
+            <w:pStyle w:val="NormaleReferenze"/>
+            <w:rPr>
+              <w:noProof/>
+            </w:rPr>
+          </w:pPr>
+          <w:r>
+            <w:rPr>
+              <w:noProof/>
+            </w:rPr>
+            <w:t xml:space="preserve">Khan, C., 2017. </w:t>
+          </w:r>
+          <w:r>
+            <w:rPr>
+              <w:i/>
+              <w:iCs/>
+              <w:noProof/>
+            </w:rPr>
+            <w:t xml:space="preserve">Career Foundry: Why Are There So Few Women In Tech?. </w:t>
+          </w:r>
+          <w:r>
+            <w:rPr>
+              <w:noProof/>
+            </w:rPr>
+            <w:t xml:space="preserve">[Online] </w:t>
+          </w:r>
+          <w:r>
+            <w:rPr>
+              <w:noProof/>
+            </w:rPr>
+            <w:br/>
+            <w:t xml:space="preserve">Available at: </w:t>
+          </w:r>
+          <w:r>
+            <w:rPr>
+              <w:noProof/>
+              <w:u w:val="single"/>
+            </w:rPr>
+            <w:t>https://careerfoundry.com/en/blog/career-change/women-in-tech/</w:t>
+          </w:r>
+          <w:r>
+            <w:rPr>
+              <w:noProof/>
+            </w:rPr>
+            <w:br/>
+            <w:t>[Accessed 2018].</w:t>
+          </w:r>
+        </w:p>
+        <w:p>
+          <w:pPr>
+            <w:pStyle w:val="NormaleReferenze"/>
+            <w:rPr>
+              <w:noProof/>
+            </w:rPr>
+          </w:pPr>
+          <w:r>
+            <w:rPr>
+              <w:noProof/>
+            </w:rPr>
+            <w:t xml:space="preserve">Krotoski, A., 2004. </w:t>
+          </w:r>
+          <w:r>
+            <w:rPr>
+              <w:i/>
+              <w:iCs/>
+              <w:noProof/>
+            </w:rPr>
+            <w:t xml:space="preserve">Chicks and Joysticks: An Exploration of Women And Computer. </w:t>
+          </w:r>
+          <w:r>
+            <w:rPr>
+              <w:noProof/>
+            </w:rPr>
+            <w:t>London: Entertainment and Leisure Software Publishers.</w:t>
+          </w:r>
+        </w:p>
+        <w:p>
+          <w:pPr>
+            <w:pStyle w:val="NormaleReferenze"/>
+            <w:rPr>
+              <w:noProof/>
+            </w:rPr>
+          </w:pPr>
+          <w:r>
+            <w:rPr>
+              <w:noProof/>
+            </w:rPr>
+            <w:t xml:space="preserve">Luke, 2018. </w:t>
+          </w:r>
+          <w:r>
+            <w:rPr>
+              <w:i/>
+              <w:iCs/>
+              <w:noProof/>
+            </w:rPr>
+            <w:t xml:space="preserve">Ukie. </w:t>
+          </w:r>
+          <w:r>
+            <w:rPr>
+              <w:noProof/>
+            </w:rPr>
+            <w:t xml:space="preserve">[Online] </w:t>
+          </w:r>
+          <w:r>
+            <w:rPr>
+              <w:noProof/>
+            </w:rPr>
+            <w:br/>
+            <w:t xml:space="preserve">Available at: </w:t>
+          </w:r>
+          <w:r>
+            <w:rPr>
+              <w:noProof/>
+              <w:u w:val="single"/>
+            </w:rPr>
+            <w:t>https://ukie.org.uk/research</w:t>
+          </w:r>
+        </w:p>
+        <w:p>
+          <w:pPr>
+            <w:pStyle w:val="NormaleReferenze"/>
+            <w:rPr>
+              <w:noProof/>
+            </w:rPr>
+          </w:pPr>
+          <w:r>
+            <w:rPr>
+              <w:noProof/>
+            </w:rPr>
+            <w:t xml:space="preserve">Morris, Z., 2017. </w:t>
+          </w:r>
+          <w:r>
+            <w:rPr>
+              <w:i/>
+              <w:iCs/>
+              <w:noProof/>
+            </w:rPr>
+            <w:t xml:space="preserve">The Business Woman Media: Why are the stats on women in tech actually getting worse?. </w:t>
+          </w:r>
+          <w:r>
+            <w:rPr>
+              <w:noProof/>
+            </w:rPr>
+            <w:t xml:space="preserve">[Online] </w:t>
+          </w:r>
+          <w:r>
+            <w:rPr>
+              <w:noProof/>
+            </w:rPr>
+            <w:br/>
+            <w:t xml:space="preserve">Available at: </w:t>
+          </w:r>
+          <w:r>
+            <w:rPr>
+              <w:noProof/>
+              <w:u w:val="single"/>
+            </w:rPr>
+            <w:t>https://www.thebusinesswomanmedia.com/stats-women-tech-worse/</w:t>
+          </w:r>
+          <w:r>
+            <w:rPr>
+              <w:noProof/>
+            </w:rPr>
+            <w:br/>
+            <w:t>[Accessed 2018].</w:t>
+          </w:r>
+        </w:p>
+        <w:p>
+          <w:pPr>
+            <w:pStyle w:val="NormaleReferenze"/>
+            <w:rPr>
+              <w:noProof/>
+            </w:rPr>
+          </w:pPr>
+          <w:r>
+            <w:rPr>
+              <w:noProof/>
+            </w:rPr>
+            <w:t xml:space="preserve">Ramanan, C., 2017. </w:t>
+          </w:r>
+          <w:r>
+            <w:rPr>
+              <w:i/>
+              <w:iCs/>
+              <w:noProof/>
+            </w:rPr>
+            <w:t xml:space="preserve">The Guardian: The video game industry has a diversity problem – but it can be fixed. </w:t>
+          </w:r>
+          <w:r>
+            <w:rPr>
+              <w:noProof/>
+            </w:rPr>
+            <w:t xml:space="preserve">[Online] </w:t>
+          </w:r>
+          <w:r>
+            <w:rPr>
+              <w:noProof/>
+            </w:rPr>
+            <w:br/>
+            <w:t xml:space="preserve">Available at: </w:t>
+          </w:r>
+          <w:r>
+            <w:rPr>
+              <w:noProof/>
+              <w:u w:val="single"/>
+            </w:rPr>
+            <w:t>https://www.theguardian.com/technology/2017/mar/15/video-game-industry-diversity-problem-women-non-white-people</w:t>
+          </w:r>
+          <w:r>
+            <w:rPr>
+              <w:noProof/>
+            </w:rPr>
+            <w:br/>
+            <w:t>[Accessed 2018].</w:t>
+          </w:r>
+        </w:p>
+        <w:p>
+          <w:pPr>
+            <w:pStyle w:val="NormaleReferenze"/>
+            <w:rPr>
+              <w:noProof/>
+            </w:rPr>
+          </w:pPr>
+          <w:r>
+            <w:rPr>
+              <w:noProof/>
+            </w:rPr>
+            <w:t xml:space="preserve">Schiesel, S., 2006. </w:t>
+          </w:r>
+          <w:r>
+            <w:rPr>
+              <w:i/>
+              <w:iCs/>
+              <w:noProof/>
+            </w:rPr>
+            <w:t xml:space="preserve">The New York Times: Welcome to the New Dollhouse. </w:t>
+          </w:r>
+          <w:r>
+            <w:rPr>
+              <w:noProof/>
+            </w:rPr>
+            <w:t xml:space="preserve">[Online] </w:t>
+          </w:r>
+          <w:r>
+            <w:rPr>
+              <w:noProof/>
+            </w:rPr>
+            <w:br/>
+            <w:t xml:space="preserve">Available at: </w:t>
+          </w:r>
+          <w:r>
+            <w:rPr>
+              <w:noProof/>
+              <w:u w:val="single"/>
+            </w:rPr>
+            <w:t>https://www.nytimes.com/2006/05/07/arts/07schi.html</w:t>
+          </w:r>
+          <w:r>
+            <w:rPr>
+              <w:noProof/>
+            </w:rPr>
+            <w:br/>
+            <w:t>[Accessed 2018].</w:t>
+          </w:r>
+        </w:p>
+        <w:p>
+          <w:pPr>
+            <w:pStyle w:val="NormaleReferenze"/>
+            <w:rPr>
+              <w:noProof/>
+            </w:rPr>
+          </w:pPr>
+          <w:r>
+            <w:rPr>
+              <w:noProof/>
+            </w:rPr>
+            <w:t xml:space="preserve">Vu, S., 2017. </w:t>
+          </w:r>
+          <w:r>
+            <w:rPr>
+              <w:i/>
+              <w:iCs/>
+              <w:noProof/>
+            </w:rPr>
+            <w:t xml:space="preserve">Cracking the code: Why aren't more women majoring in computer science?. </w:t>
+          </w:r>
+          <w:r>
+            <w:rPr>
+              <w:noProof/>
+            </w:rPr>
+            <w:t xml:space="preserve">[Online] </w:t>
+          </w:r>
+          <w:r>
+            <w:rPr>
+              <w:noProof/>
+            </w:rPr>
+            <w:br/>
+            <w:t xml:space="preserve">Available at: </w:t>
+          </w:r>
+          <w:r>
+            <w:rPr>
+              <w:noProof/>
+              <w:u w:val="single"/>
+            </w:rPr>
+            <w:t>http://newsroom.ucla.edu/stories/cracking-the-code:-why-aren-t-more-women-majoring-in-computer-science</w:t>
+          </w:r>
+          <w:r>
+            <w:rPr>
+              <w:noProof/>
+            </w:rPr>
+            <w:br/>
+            <w:t>[Accessed 2018].</w:t>
+          </w:r>
+        </w:p>
+        <w:p>
+          <w:pPr>
+            <w:pStyle w:val="NormaleReferenze"/>
+            <w:rPr>
+              <w:noProof/>
+            </w:rPr>
+          </w:pPr>
+          <w:r>
+            <w:rPr>
+              <w:noProof/>
+            </w:rPr>
+            <w:t xml:space="preserve">Werner, L., Campe, S. &amp; Denner, J., 2005. </w:t>
+          </w:r>
+          <w:r>
+            <w:rPr>
+              <w:i/>
+              <w:iCs/>
+              <w:noProof/>
+            </w:rPr>
+            <w:t xml:space="preserve">Middle school girls + games programming = information technology fluency. </w:t>
+          </w:r>
+          <w:r>
+            <w:rPr>
+              <w:noProof/>
+            </w:rPr>
+            <w:t>Newark, s.n., pp. 301-305.</w:t>
+          </w:r>
+        </w:p>
+        <w:p>
+          <w:pPr>
+            <w:pStyle w:val="NormaleReferenze"/>
+            <w:rPr>
+              <w:noProof/>
+            </w:rPr>
+          </w:pPr>
+          <w:r>
+            <w:rPr>
+              <w:noProof/>
+            </w:rPr>
+            <w:t xml:space="preserve">Wikipedia - The Sims, n.d. </w:t>
+          </w:r>
+          <w:r>
+            <w:rPr>
+              <w:i/>
+              <w:iCs/>
+              <w:noProof/>
+            </w:rPr>
+            <w:t xml:space="preserve">Wikipedia - The Sims. </w:t>
+          </w:r>
+          <w:r>
+            <w:rPr>
+              <w:noProof/>
+            </w:rPr>
+            <w:t xml:space="preserve">[Online] </w:t>
+          </w:r>
+          <w:r>
+            <w:rPr>
+              <w:noProof/>
+            </w:rPr>
+            <w:br/>
+            <w:t xml:space="preserve">Available at: </w:t>
+          </w:r>
+          <w:r>
+            <w:rPr>
+              <w:noProof/>
+              <w:u w:val="single"/>
+            </w:rPr>
+            <w:t>https://en.wikipedia.org/wiki/The_Sims</w:t>
+          </w:r>
+          <w:r>
+            <w:rPr>
+              <w:noProof/>
+            </w:rPr>
+            <w:br/>
+            <w:t>[Accessed 2018].</w:t>
+          </w:r>
+        </w:p>
+        <w:p>
+          <w:pPr>
+            <w:pStyle w:val="NormaleReferenze"/>
+            <w:rPr>
+              <w:noProof/>
+            </w:rPr>
+          </w:pPr>
+          <w:r>
+            <w:rPr>
+              <w:noProof/>
+            </w:rPr>
+            <w:t xml:space="preserve">Wise Campaign, n.d. </w:t>
+          </w:r>
+          <w:r>
+            <w:rPr>
+              <w:i/>
+              <w:iCs/>
+              <w:noProof/>
+            </w:rPr>
+            <w:t xml:space="preserve">Wise Campaign. </w:t>
+          </w:r>
+          <w:r>
+            <w:rPr>
+              <w:noProof/>
+            </w:rPr>
+            <w:t xml:space="preserve">[Online] </w:t>
+          </w:r>
+          <w:r>
+            <w:rPr>
+              <w:noProof/>
+            </w:rPr>
+            <w:br/>
+            <w:t xml:space="preserve">Available at: </w:t>
+          </w:r>
+          <w:r>
+            <w:rPr>
+              <w:noProof/>
+              <w:u w:val="single"/>
+            </w:rPr>
+            <w:t>https://www.wisecampaign.org.uk/</w:t>
+          </w:r>
+        </w:p>
+        <w:p>
+          <w:pPr>
+            <w:pStyle w:val="NormaleReferenze"/>
+            <w:rPr>
+              <w:noProof/>
+            </w:rPr>
+          </w:pPr>
+          <w:r>
+            <w:rPr>
+              <w:noProof/>
+            </w:rPr>
+            <w:t xml:space="preserve">Women in Tech, n.d. </w:t>
+          </w:r>
+          <w:r>
+            <w:rPr>
+              <w:i/>
+              <w:iCs/>
+              <w:noProof/>
+            </w:rPr>
+            <w:t xml:space="preserve">Women in Tech. </w:t>
+          </w:r>
+          <w:r>
+            <w:rPr>
+              <w:noProof/>
+            </w:rPr>
+            <w:t xml:space="preserve">[Online] </w:t>
+          </w:r>
+          <w:r>
+            <w:rPr>
+              <w:noProof/>
+            </w:rPr>
+            <w:br/>
+            <w:t xml:space="preserve">Available at: </w:t>
+          </w:r>
+          <w:r>
+            <w:rPr>
+              <w:noProof/>
+              <w:u w:val="single"/>
+            </w:rPr>
+            <w:t>https://www.womenintech.co.uk/</w:t>
+          </w:r>
+        </w:p>
+        <w:p>
+          <w:pPr>
+            <w:pStyle w:val="NormaleReferenze"/>
+            <w:rPr>
+              <w:noProof/>
+            </w:rPr>
+          </w:pPr>
+          <w:r>
+            <w:rPr>
+              <w:noProof/>
+            </w:rPr>
+            <w:t xml:space="preserve">Yucel, I., Zupko, J. &amp; El-Nasr, M. S., 2006. </w:t>
+          </w:r>
+          <w:r>
+            <w:rPr>
+              <w:i/>
+              <w:iCs/>
+              <w:noProof/>
+            </w:rPr>
+            <w:t xml:space="preserve">IT Education, Girls, and Game Modding, </w:t>
+          </w:r>
+          <w:r>
+            <w:rPr>
+              <w:noProof/>
+            </w:rPr>
+            <w:t>College of Information Sciences and Technology, Penn State University: s.n.</w:t>
+          </w:r>
+        </w:p>
+        <w:p>
+          <w:pPr>
+            <w:pStyle w:val="NormaleReferenze"/>
+          </w:pPr>
+        </w:p>
       </w:sdtContent>
     </w:sdt>
     <w:sectPr>
@@ -731,7 +2943,7 @@
 </file>
 
 <file path=word/numbering.xml><?xml version="1.0" encoding="utf-8"?>
-<w:numbering xmlns:wpc="http://schemas.microsoft.com/office/word/2010/wordprocessingCanvas" xmlns:cx="http://schemas.microsoft.com/office/drawing/2014/chartex" xmlns:cx1="http://schemas.microsoft.com/office/drawing/2015/9/8/chartex" xmlns:mc="http://schemas.openxmlformats.org/markup-compatibility/2006" xmlns:o="urn:schemas-microsoft-com:office:office" xmlns:r="http://schemas.openxmlformats.org/officeDocument/2006/relationships" xmlns:m="http://schemas.openxmlformats.org/officeDocument/2006/math" xmlns:v="urn:schemas-microsoft-com:vml" xmlns:wp14="http://schemas.microsoft.com/office/word/2010/wordprocessingDrawing" xmlns:wp="http://schemas.openxmlformats.org/drawingml/2006/wordprocessingDrawing" xmlns:w10="urn:schemas-microsoft-com:office:word" xmlns:w="http://schemas.openxmlformats.org/wordprocessingml/2006/main" xmlns:w14="http://schemas.microsoft.com/office/word/2010/wordml" xmlns:w15="http://schemas.microsoft.com/office/word/2012/wordml" xmlns:w16se="http://schemas.microsoft.com/office/word/2015/wordml/symex" xmlns:wpg="http://schemas.microsoft.com/office/word/2010/wordprocessingGroup" xmlns:wpi="http://schemas.microsoft.com/office/word/2010/wordprocessingInk" xmlns:wne="http://schemas.microsoft.com/office/word/2006/wordml" xmlns:wps="http://schemas.microsoft.com/office/word/2010/wordprocessingShape" mc:Ignorable="w14 w15 w16se wp14">
+<w:numbering xmlns:wpc="http://schemas.microsoft.com/office/word/2010/wordprocessingCanvas" xmlns:cx="http://schemas.microsoft.com/office/drawing/2014/chartex" xmlns:cx1="http://schemas.microsoft.com/office/drawing/2015/9/8/chartex" xmlns:cx2="http://schemas.microsoft.com/office/drawing/2015/10/21/chartex" xmlns:cx3="http://schemas.microsoft.com/office/drawing/2016/5/9/chartex" xmlns:cx4="http://schemas.microsoft.com/office/drawing/2016/5/10/chartex" xmlns:cx5="http://schemas.microsoft.com/office/drawing/2016/5/11/chartex" xmlns:cx6="http://schemas.microsoft.com/office/drawing/2016/5/12/chartex" xmlns:cx7="http://schemas.microsoft.com/office/drawing/2016/5/13/chartex" xmlns:cx8="http://schemas.microsoft.com/office/drawing/2016/5/14/chartex" xmlns:mc="http://schemas.openxmlformats.org/markup-compatibility/2006" xmlns:aink="http://schemas.microsoft.com/office/drawing/2016/ink" xmlns:am3d="http://schemas.microsoft.com/office/drawing/2017/model3d" xmlns:o="urn:schemas-microsoft-com:office:office" xmlns:r="http://schemas.openxmlformats.org/officeDocument/2006/relationships" xmlns:m="http://schemas.openxmlformats.org/officeDocument/2006/math" xmlns:v="urn:schemas-microsoft-com:vml" xmlns:wp14="http://schemas.microsoft.com/office/word/2010/wordprocessingDrawing" xmlns:wp="http://schemas.openxmlformats.org/drawingml/2006/wordprocessingDrawing" xmlns:w10="urn:schemas-microsoft-com:office:word" xmlns:w="http://schemas.openxmlformats.org/wordprocessingml/2006/main" xmlns:w14="http://schemas.microsoft.com/office/word/2010/wordml" xmlns:w15="http://schemas.microsoft.com/office/word/2012/wordml" xmlns:w16cid="http://schemas.microsoft.com/office/word/2016/wordml/cid" xmlns:w16se="http://schemas.microsoft.com/office/word/2015/wordml/symex" xmlns:wpg="http://schemas.microsoft.com/office/word/2010/wordprocessingGroup" xmlns:wpi="http://schemas.microsoft.com/office/word/2010/wordprocessingInk" xmlns:wne="http://schemas.microsoft.com/office/word/2006/wordml" xmlns:wps="http://schemas.microsoft.com/office/word/2010/wordprocessingShape" mc:Ignorable="w14 w15 w16se w16cid wp14">
   <w:abstractNum w:abstractNumId="0" w15:restartNumberingAfterBreak="0">
     <w:nsid w:val="017524C6"/>
     <w:multiLevelType w:val="multilevel"/>
@@ -739,7 +2951,7 @@
     <w:lvl w:ilvl="0">
       <w:start w:val="1"/>
       <w:numFmt w:val="decimal"/>
-      <w:pStyle w:val="Heading1"/>
+      <w:pStyle w:val="Titolo1"/>
       <w:suff w:val="space"/>
       <w:lvlText w:val="%1."/>
       <w:lvlJc w:val="left"/>
@@ -800,7 +3012,7 @@
     <w:lvl w:ilvl="1">
       <w:start w:val="1"/>
       <w:numFmt w:val="decimal"/>
-      <w:pStyle w:val="Heading2"/>
+      <w:pStyle w:val="Titolo2"/>
       <w:suff w:val="space"/>
       <w:lvlText w:val="%1.%2."/>
       <w:lvlJc w:val="left"/>
@@ -1116,6 +3328,231 @@
       </w:pPr>
     </w:lvl>
   </w:abstractNum>
+  <w:abstractNum w:abstractNumId="3" w15:restartNumberingAfterBreak="0">
+    <w:nsid w:val="7068143A"/>
+    <w:multiLevelType w:val="hybridMultilevel"/>
+    <w:tmpl w:val="18143AC0"/>
+    <w:lvl w:ilvl="0" w:tplc="2B084CF0">
+      <w:numFmt w:val="bullet"/>
+      <w:lvlText w:val="-"/>
+      <w:lvlJc w:val="left"/>
+      <w:pPr>
+        <w:ind w:left="720" w:hanging="360"/>
+      </w:pPr>
+      <w:rPr>
+        <w:rFonts w:ascii="Calibri" w:eastAsiaTheme="minorHAnsi" w:hAnsi="Calibri" w:cs="Calibri" w:hint="default"/>
+      </w:rPr>
+    </w:lvl>
+    <w:lvl w:ilvl="1" w:tplc="08090003" w:tentative="1">
+      <w:start w:val="1"/>
+      <w:numFmt w:val="bullet"/>
+      <w:lvlText w:val="o"/>
+      <w:lvlJc w:val="left"/>
+      <w:pPr>
+        <w:ind w:left="1440" w:hanging="360"/>
+      </w:pPr>
+      <w:rPr>
+        <w:rFonts w:ascii="Courier New" w:hAnsi="Courier New" w:cs="Courier New" w:hint="default"/>
+      </w:rPr>
+    </w:lvl>
+    <w:lvl w:ilvl="2" w:tplc="08090005" w:tentative="1">
+      <w:start w:val="1"/>
+      <w:numFmt w:val="bullet"/>
+      <w:lvlText w:val=""/>
+      <w:lvlJc w:val="left"/>
+      <w:pPr>
+        <w:ind w:left="2160" w:hanging="360"/>
+      </w:pPr>
+      <w:rPr>
+        <w:rFonts w:ascii="Wingdings" w:hAnsi="Wingdings" w:hint="default"/>
+      </w:rPr>
+    </w:lvl>
+    <w:lvl w:ilvl="3" w:tplc="08090001" w:tentative="1">
+      <w:start w:val="1"/>
+      <w:numFmt w:val="bullet"/>
+      <w:lvlText w:val=""/>
+      <w:lvlJc w:val="left"/>
+      <w:pPr>
+        <w:ind w:left="2880" w:hanging="360"/>
+      </w:pPr>
+      <w:rPr>
+        <w:rFonts w:ascii="Symbol" w:hAnsi="Symbol" w:hint="default"/>
+      </w:rPr>
+    </w:lvl>
+    <w:lvl w:ilvl="4" w:tplc="08090003" w:tentative="1">
+      <w:start w:val="1"/>
+      <w:numFmt w:val="bullet"/>
+      <w:lvlText w:val="o"/>
+      <w:lvlJc w:val="left"/>
+      <w:pPr>
+        <w:ind w:left="3600" w:hanging="360"/>
+      </w:pPr>
+      <w:rPr>
+        <w:rFonts w:ascii="Courier New" w:hAnsi="Courier New" w:cs="Courier New" w:hint="default"/>
+      </w:rPr>
+    </w:lvl>
+    <w:lvl w:ilvl="5" w:tplc="08090005" w:tentative="1">
+      <w:start w:val="1"/>
+      <w:numFmt w:val="bullet"/>
+      <w:lvlText w:val=""/>
+      <w:lvlJc w:val="left"/>
+      <w:pPr>
+        <w:ind w:left="4320" w:hanging="360"/>
+      </w:pPr>
+      <w:rPr>
+        <w:rFonts w:ascii="Wingdings" w:hAnsi="Wingdings" w:hint="default"/>
+      </w:rPr>
+    </w:lvl>
+    <w:lvl w:ilvl="6" w:tplc="08090001" w:tentative="1">
+      <w:start w:val="1"/>
+      <w:numFmt w:val="bullet"/>
+      <w:lvlText w:val=""/>
+      <w:lvlJc w:val="left"/>
+      <w:pPr>
+        <w:ind w:left="5040" w:hanging="360"/>
+      </w:pPr>
+      <w:rPr>
+        <w:rFonts w:ascii="Symbol" w:hAnsi="Symbol" w:hint="default"/>
+      </w:rPr>
+    </w:lvl>
+    <w:lvl w:ilvl="7" w:tplc="08090003" w:tentative="1">
+      <w:start w:val="1"/>
+      <w:numFmt w:val="bullet"/>
+      <w:lvlText w:val="o"/>
+      <w:lvlJc w:val="left"/>
+      <w:pPr>
+        <w:ind w:left="5760" w:hanging="360"/>
+      </w:pPr>
+      <w:rPr>
+        <w:rFonts w:ascii="Courier New" w:hAnsi="Courier New" w:cs="Courier New" w:hint="default"/>
+      </w:rPr>
+    </w:lvl>
+    <w:lvl w:ilvl="8" w:tplc="08090005" w:tentative="1">
+      <w:start w:val="1"/>
+      <w:numFmt w:val="bullet"/>
+      <w:lvlText w:val=""/>
+      <w:lvlJc w:val="left"/>
+      <w:pPr>
+        <w:ind w:left="6480" w:hanging="360"/>
+      </w:pPr>
+      <w:rPr>
+        <w:rFonts w:ascii="Wingdings" w:hAnsi="Wingdings" w:hint="default"/>
+      </w:rPr>
+    </w:lvl>
+  </w:abstractNum>
+  <w:abstractNum w:abstractNumId="4" w15:restartNumberingAfterBreak="0">
+    <w:nsid w:val="79C425A9"/>
+    <w:multiLevelType w:val="hybridMultilevel"/>
+    <w:tmpl w:val="BBCACC2E"/>
+    <w:lvl w:ilvl="0" w:tplc="04100001">
+      <w:start w:val="1"/>
+      <w:numFmt w:val="bullet"/>
+      <w:lvlText w:val=""/>
+      <w:lvlJc w:val="left"/>
+      <w:pPr>
+        <w:ind w:left="720" w:hanging="360"/>
+      </w:pPr>
+      <w:rPr>
+        <w:rFonts w:ascii="Symbol" w:hAnsi="Symbol" w:hint="default"/>
+      </w:rPr>
+    </w:lvl>
+    <w:lvl w:ilvl="1" w:tplc="08090003" w:tentative="1">
+      <w:start w:val="1"/>
+      <w:numFmt w:val="bullet"/>
+      <w:lvlText w:val="o"/>
+      <w:lvlJc w:val="left"/>
+      <w:pPr>
+        <w:ind w:left="1440" w:hanging="360"/>
+      </w:pPr>
+      <w:rPr>
+        <w:rFonts w:ascii="Courier New" w:hAnsi="Courier New" w:cs="Courier New" w:hint="default"/>
+      </w:rPr>
+    </w:lvl>
+    <w:lvl w:ilvl="2" w:tplc="08090005" w:tentative="1">
+      <w:start w:val="1"/>
+      <w:numFmt w:val="bullet"/>
+      <w:lvlText w:val=""/>
+      <w:lvlJc w:val="left"/>
+      <w:pPr>
+        <w:ind w:left="2160" w:hanging="360"/>
+      </w:pPr>
+      <w:rPr>
+        <w:rFonts w:ascii="Wingdings" w:hAnsi="Wingdings" w:hint="default"/>
+      </w:rPr>
+    </w:lvl>
+    <w:lvl w:ilvl="3" w:tplc="08090001" w:tentative="1">
+      <w:start w:val="1"/>
+      <w:numFmt w:val="bullet"/>
+      <w:lvlText w:val=""/>
+      <w:lvlJc w:val="left"/>
+      <w:pPr>
+        <w:ind w:left="2880" w:hanging="360"/>
+      </w:pPr>
+      <w:rPr>
+        <w:rFonts w:ascii="Symbol" w:hAnsi="Symbol" w:hint="default"/>
+      </w:rPr>
+    </w:lvl>
+    <w:lvl w:ilvl="4" w:tplc="08090003" w:tentative="1">
+      <w:start w:val="1"/>
+      <w:numFmt w:val="bullet"/>
+      <w:lvlText w:val="o"/>
+      <w:lvlJc w:val="left"/>
+      <w:pPr>
+        <w:ind w:left="3600" w:hanging="360"/>
+      </w:pPr>
+      <w:rPr>
+        <w:rFonts w:ascii="Courier New" w:hAnsi="Courier New" w:cs="Courier New" w:hint="default"/>
+      </w:rPr>
+    </w:lvl>
+    <w:lvl w:ilvl="5" w:tplc="08090005" w:tentative="1">
+      <w:start w:val="1"/>
+      <w:numFmt w:val="bullet"/>
+      <w:lvlText w:val=""/>
+      <w:lvlJc w:val="left"/>
+      <w:pPr>
+        <w:ind w:left="4320" w:hanging="360"/>
+      </w:pPr>
+      <w:rPr>
+        <w:rFonts w:ascii="Wingdings" w:hAnsi="Wingdings" w:hint="default"/>
+      </w:rPr>
+    </w:lvl>
+    <w:lvl w:ilvl="6" w:tplc="08090001" w:tentative="1">
+      <w:start w:val="1"/>
+      <w:numFmt w:val="bullet"/>
+      <w:lvlText w:val=""/>
+      <w:lvlJc w:val="left"/>
+      <w:pPr>
+        <w:ind w:left="5040" w:hanging="360"/>
+      </w:pPr>
+      <w:rPr>
+        <w:rFonts w:ascii="Symbol" w:hAnsi="Symbol" w:hint="default"/>
+      </w:rPr>
+    </w:lvl>
+    <w:lvl w:ilvl="7" w:tplc="08090003" w:tentative="1">
+      <w:start w:val="1"/>
+      <w:numFmt w:val="bullet"/>
+      <w:lvlText w:val="o"/>
+      <w:lvlJc w:val="left"/>
+      <w:pPr>
+        <w:ind w:left="5760" w:hanging="360"/>
+      </w:pPr>
+      <w:rPr>
+        <w:rFonts w:ascii="Courier New" w:hAnsi="Courier New" w:cs="Courier New" w:hint="default"/>
+      </w:rPr>
+    </w:lvl>
+    <w:lvl w:ilvl="8" w:tplc="08090005" w:tentative="1">
+      <w:start w:val="1"/>
+      <w:numFmt w:val="bullet"/>
+      <w:lvlText w:val=""/>
+      <w:lvlJc w:val="left"/>
+      <w:pPr>
+        <w:ind w:left="6480" w:hanging="360"/>
+      </w:pPr>
+      <w:rPr>
+        <w:rFonts w:ascii="Wingdings" w:hAnsi="Wingdings" w:hint="default"/>
+      </w:rPr>
+    </w:lvl>
+  </w:abstractNum>
   <w:num w:numId="1">
     <w:abstractNumId w:val="1"/>
   </w:num>
@@ -1155,11 +3592,17 @@
   <w:num w:numId="4">
     <w:abstractNumId w:val="0"/>
   </w:num>
+  <w:num w:numId="5">
+    <w:abstractNumId w:val="3"/>
+  </w:num>
+  <w:num w:numId="6">
+    <w:abstractNumId w:val="4"/>
+  </w:num>
 </w:numbering>
 </file>
 
 <file path=word/styles.xml><?xml version="1.0" encoding="utf-8"?>
-<w:styles xmlns:mc="http://schemas.openxmlformats.org/markup-compatibility/2006" xmlns:r="http://schemas.openxmlformats.org/officeDocument/2006/relationships" xmlns:w="http://schemas.openxmlformats.org/wordprocessingml/2006/main" xmlns:w14="http://schemas.microsoft.com/office/word/2010/wordml" xmlns:w15="http://schemas.microsoft.com/office/word/2012/wordml" xmlns:w16se="http://schemas.microsoft.com/office/word/2015/wordml/symex" mc:Ignorable="w14 w15 w16se">
+<w:styles xmlns:mc="http://schemas.openxmlformats.org/markup-compatibility/2006" xmlns:r="http://schemas.openxmlformats.org/officeDocument/2006/relationships" xmlns:w="http://schemas.openxmlformats.org/wordprocessingml/2006/main" xmlns:w14="http://schemas.microsoft.com/office/word/2010/wordml" xmlns:w15="http://schemas.microsoft.com/office/word/2012/wordml" xmlns:w16cid="http://schemas.microsoft.com/office/word/2016/wordml/cid" xmlns:w16se="http://schemas.microsoft.com/office/word/2015/wordml/symex" mc:Ignorable="w14 w15 w16se w16cid">
   <w:docDefaults>
     <w:rPrDefault>
       <w:rPr>
@@ -1175,7 +3618,7 @@
       </w:pPr>
     </w:pPrDefault>
   </w:docDefaults>
-  <w:latentStyles w:defLockedState="0" w:defUIPriority="99" w:defSemiHidden="0" w:defUnhideWhenUsed="0" w:defQFormat="0" w:count="371">
+  <w:latentStyles w:defLockedState="0" w:defUIPriority="99" w:defSemiHidden="0" w:defUnhideWhenUsed="0" w:defQFormat="0" w:count="375">
     <w:lsdException w:name="Normal" w:uiPriority="0" w:qFormat="1"/>
     <w:lsdException w:name="heading 1" w:uiPriority="9" w:qFormat="1"/>
     <w:lsdException w:name="heading 2" w:semiHidden="1" w:uiPriority="9" w:unhideWhenUsed="1" w:qFormat="1"/>
@@ -1281,7 +3724,6 @@
     <w:lsdException w:name="HTML Sample" w:semiHidden="1" w:unhideWhenUsed="1"/>
     <w:lsdException w:name="HTML Typewriter" w:semiHidden="1" w:unhideWhenUsed="1"/>
     <w:lsdException w:name="HTML Variable" w:semiHidden="1" w:unhideWhenUsed="1"/>
-    <w:lsdException w:name="Normal Table" w:semiHidden="1" w:unhideWhenUsed="1"/>
     <w:lsdException w:name="annotation subject" w:semiHidden="1" w:unhideWhenUsed="1"/>
     <w:lsdException w:name="No List" w:semiHidden="1" w:unhideWhenUsed="1"/>
     <w:lsdException w:name="Outline List 1" w:semiHidden="1" w:unhideWhenUsed="1"/>
@@ -1325,10 +3767,8 @@
     <w:lsdException w:name="Table Elegant" w:semiHidden="1" w:unhideWhenUsed="1"/>
     <w:lsdException w:name="Table Professional" w:semiHidden="1" w:unhideWhenUsed="1"/>
     <w:lsdException w:name="Table Subtle 1" w:semiHidden="1" w:unhideWhenUsed="1"/>
-    <w:lsdException w:name="Table Subtle 2" w:semiHidden="1" w:unhideWhenUsed="1"/>
     <w:lsdException w:name="Table Web 1" w:semiHidden="1" w:unhideWhenUsed="1"/>
     <w:lsdException w:name="Table Web 2" w:semiHidden="1" w:unhideWhenUsed="1"/>
-    <w:lsdException w:name="Table Web 3" w:semiHidden="1" w:unhideWhenUsed="1"/>
     <w:lsdException w:name="Balloon Text" w:semiHidden="1" w:unhideWhenUsed="1"/>
     <w:lsdException w:name="Table Grid" w:uiPriority="39"/>
     <w:lsdException w:name="Table Theme" w:semiHidden="1" w:unhideWhenUsed="1"/>
@@ -1547,20 +3987,27 @@
     <w:lsdException w:name="List Table 5 Dark Accent 6" w:uiPriority="50"/>
     <w:lsdException w:name="List Table 6 Colorful Accent 6" w:uiPriority="51"/>
     <w:lsdException w:name="List Table 7 Colorful Accent 6" w:uiPriority="52"/>
+    <w:lsdException w:name="Mention" w:semiHidden="1" w:unhideWhenUsed="1"/>
+    <w:lsdException w:name="Smart Hyperlink" w:semiHidden="1" w:unhideWhenUsed="1"/>
+    <w:lsdException w:name="Hashtag" w:semiHidden="1" w:unhideWhenUsed="1"/>
+    <w:lsdException w:name="Unresolved Mention" w:semiHidden="1" w:unhideWhenUsed="1"/>
   </w:latentStyles>
-  <w:style w:type="paragraph" w:default="1" w:styleId="Normal">
+  <w:style w:type="paragraph" w:default="1" w:styleId="Normale">
     <w:name w:val="Normal"/>
     <w:qFormat/>
-    <w:rsid w:val="00490E6F"/>
+    <w:rsid w:val="00773FD1"/>
+    <w:pPr>
+      <w:jc w:val="both"/>
+    </w:pPr>
     <w:rPr>
       <w:sz w:val="24"/>
     </w:rPr>
   </w:style>
-  <w:style w:type="paragraph" w:styleId="Heading1">
+  <w:style w:type="paragraph" w:styleId="Titolo1">
     <w:name w:val="heading 1"/>
-    <w:basedOn w:val="Normal"/>
-    <w:next w:val="Normal"/>
-    <w:link w:val="Heading1Char"/>
+    <w:basedOn w:val="Normale"/>
+    <w:next w:val="Normale"/>
+    <w:link w:val="Titolo1Carattere"/>
     <w:uiPriority w:val="9"/>
     <w:qFormat/>
     <w:rsid w:val="00490E6F"/>
@@ -1581,11 +4028,11 @@
       <w:lang w:val="en-US"/>
     </w:rPr>
   </w:style>
-  <w:style w:type="paragraph" w:styleId="Heading2">
+  <w:style w:type="paragraph" w:styleId="Titolo2">
     <w:name w:val="heading 2"/>
-    <w:basedOn w:val="Normal"/>
-    <w:next w:val="Normal"/>
-    <w:link w:val="Heading2Char"/>
+    <w:basedOn w:val="Normale"/>
+    <w:next w:val="Normale"/>
+    <w:link w:val="Titolo2Carattere"/>
     <w:uiPriority w:val="9"/>
     <w:unhideWhenUsed/>
     <w:qFormat/>
@@ -1607,13 +4054,13 @@
       <w:szCs w:val="26"/>
     </w:rPr>
   </w:style>
-  <w:style w:type="character" w:default="1" w:styleId="DefaultParagraphFont">
+  <w:style w:type="character" w:default="1" w:styleId="Carpredefinitoparagrafo">
     <w:name w:val="Default Paragraph Font"/>
     <w:uiPriority w:val="1"/>
     <w:semiHidden/>
     <w:unhideWhenUsed/>
   </w:style>
-  <w:style w:type="table" w:default="1" w:styleId="TableNormal">
+  <w:style w:type="table" w:default="1" w:styleId="Tabellanormale">
     <w:name w:val="Normal Table"/>
     <w:uiPriority w:val="99"/>
     <w:semiHidden/>
@@ -1628,16 +4075,16 @@
       </w:tblCellMar>
     </w:tblPr>
   </w:style>
-  <w:style w:type="numbering" w:default="1" w:styleId="NoList">
+  <w:style w:type="numbering" w:default="1" w:styleId="Nessunelenco">
     <w:name w:val="No List"/>
     <w:uiPriority w:val="99"/>
     <w:semiHidden/>
     <w:unhideWhenUsed/>
   </w:style>
-  <w:style w:type="character" w:customStyle="1" w:styleId="Heading1Char">
-    <w:name w:val="Heading 1 Char"/>
-    <w:basedOn w:val="DefaultParagraphFont"/>
-    <w:link w:val="Heading1"/>
+  <w:style w:type="character" w:customStyle="1" w:styleId="Titolo1Carattere">
+    <w:name w:val="Titolo 1 Carattere"/>
+    <w:basedOn w:val="Carpredefinitoparagrafo"/>
+    <w:link w:val="Titolo1"/>
     <w:uiPriority w:val="9"/>
     <w:rsid w:val="00490E6F"/>
     <w:rPr>
@@ -1648,18 +4095,18 @@
       <w:lang w:val="en-US"/>
     </w:rPr>
   </w:style>
-  <w:style w:type="paragraph" w:styleId="Bibliography">
+  <w:style w:type="paragraph" w:styleId="Bibliografia">
     <w:name w:val="Bibliography"/>
-    <w:basedOn w:val="Normal"/>
-    <w:next w:val="Normal"/>
+    <w:basedOn w:val="Normale"/>
+    <w:next w:val="Normale"/>
     <w:uiPriority w:val="37"/>
     <w:unhideWhenUsed/>
     <w:rsid w:val="00790B02"/>
   </w:style>
-  <w:style w:type="character" w:customStyle="1" w:styleId="Heading2Char">
-    <w:name w:val="Heading 2 Char"/>
-    <w:basedOn w:val="DefaultParagraphFont"/>
-    <w:link w:val="Heading2"/>
+  <w:style w:type="character" w:customStyle="1" w:styleId="Titolo2Carattere">
+    <w:name w:val="Titolo 2 Carattere"/>
+    <w:basedOn w:val="Carpredefinitoparagrafo"/>
+    <w:link w:val="Titolo2"/>
     <w:uiPriority w:val="9"/>
     <w:rsid w:val="00490E6F"/>
     <w:rPr>
@@ -1670,9 +4117,9 @@
       <w:szCs w:val="26"/>
     </w:rPr>
   </w:style>
-  <w:style w:type="paragraph" w:styleId="ListParagraph">
+  <w:style w:type="paragraph" w:styleId="Paragrafoelenco">
     <w:name w:val="List Paragraph"/>
-    <w:basedOn w:val="Normal"/>
+    <w:basedOn w:val="Normale"/>
     <w:uiPriority w:val="34"/>
     <w:qFormat/>
     <w:rsid w:val="00490E6F"/>
@@ -1680,6 +4127,29 @@
       <w:ind w:left="720"/>
       <w:contextualSpacing/>
     </w:pPr>
+  </w:style>
+  <w:style w:type="paragraph" w:customStyle="1" w:styleId="NormaleReferenze">
+    <w:name w:val="NormaleReferenze"/>
+    <w:basedOn w:val="Normale"/>
+    <w:link w:val="NormaleReferenzeCarattere"/>
+    <w:qFormat/>
+    <w:rsid w:val="00621A4E"/>
+    <w:pPr>
+      <w:jc w:val="left"/>
+    </w:pPr>
+    <w:rPr>
+      <w:szCs w:val="24"/>
+    </w:rPr>
+  </w:style>
+  <w:style w:type="character" w:customStyle="1" w:styleId="NormaleReferenzeCarattere">
+    <w:name w:val="NormaleReferenze Carattere"/>
+    <w:basedOn w:val="Carpredefinitoparagrafo"/>
+    <w:link w:val="NormaleReferenze"/>
+    <w:rsid w:val="00621A4E"/>
+    <w:rPr>
+      <w:sz w:val="24"/>
+      <w:szCs w:val="24"/>
+    </w:rPr>
   </w:style>
 </w:styles>
 </file>
@@ -1965,7 +4435,7 @@
     </b:Author>
     <b:JournalName>International Journal of Gender, Science and Technology</b:JournalName>
     <b:Pages>Vol.3, No.1</b:Pages>
-    <b:RefOrder>1</b:RefOrder>
+    <b:RefOrder>18</b:RefOrder>
   </b:Source>
   <b:Source>
     <b:Tag>Yuc06</b:Tag>
@@ -1995,7 +4465,7 @@
     </b:Author>
     <b:StateProvince>PA</b:StateProvince>
     <b:CountryRegion>USA</b:CountryRegion>
-    <b:RefOrder>2</b:RefOrder>
+    <b:RefOrder>14</b:RefOrder>
   </b:Source>
   <b:Source>
     <b:Tag>Gee10</b:Tag>
@@ -2021,7 +4491,7 @@
         </b:NameList>
       </b:Author>
     </b:Author>
-    <b:RefOrder>3</b:RefOrder>
+    <b:RefOrder>22</b:RefOrder>
   </b:Source>
   <b:Source>
     <b:Tag>Hay09</b:Tag>
@@ -2047,7 +4517,7 @@
         </b:NameList>
       </b:Author>
     </b:Author>
-    <b:RefOrder>4</b:RefOrder>
+    <b:RefOrder>11</b:RefOrder>
   </b:Source>
   <b:Source>
     <b:Tag>Wer05</b:Tag>
@@ -2076,33 +4546,7 @@
         </b:NameList>
       </b:Author>
     </b:Author>
-    <b:RefOrder>5</b:RefOrder>
-  </b:Source>
-  <b:Source>
-    <b:Tag>ElN06</b:Tag>
-    <b:SourceType>JournalArticle</b:SourceType>
-    <b:Guid>{829ED29C-6668-4865-B61E-B32EA150F86E}</b:Guid>
-    <b:Title>Learning Through Game Modding</b:Title>
-    <b:Pages>Volume 4 Issue, Article No. 7</b:Pages>
-    <b:Year>2006 </b:Year>
-    <b:JournalName>Computers in Entertainment (CIE) - Theoretical and Practical Computer Applications in Entertainment</b:JournalName>
-    <b:Author>
-      <b:Author>
-        <b:NameList>
-          <b:Person>
-            <b:Last>El-Nasr</b:Last>
-            <b:Middle>Seif</b:Middle>
-            <b:First>Magy</b:First>
-          </b:Person>
-          <b:Person>
-            <b:Last>Smith</b:Last>
-            <b:Middle>K.</b:Middle>
-            <b:First>Brian</b:First>
-          </b:Person>
-        </b:NameList>
-      </b:Author>
-    </b:Author>
-    <b:RefOrder>6</b:RefOrder>
+    <b:RefOrder>23</b:RefOrder>
   </b:Source>
   <b:Source>
     <b:Tag>Ale04</b:Tag>
@@ -2122,13 +4566,414 @@
     </b:Author>
     <b:City>London</b:City>
     <b:Publisher>Entertainment and Leisure Software Publishers</b:Publisher>
+    <b:RefOrder>24</b:RefOrder>
+  </b:Source>
+  <b:Source>
+    <b:Tag>Hay08</b:Tag>
+    <b:SourceType>ArticleInAPeriodical</b:SourceType>
+    <b:Guid>{EA3CCF2D-B740-4116-9953-D221121E8620}</b:Guid>
+    <b:Title>The Sims 2 and Women’s IT learning</b:Title>
+    <b:Year>2008</b:Year>
+    <b:Author>
+      <b:Author>
+        <b:NameList>
+          <b:Person>
+            <b:Last>Hayes</b:Last>
+            <b:Middle>R.</b:Middle>
+            <b:First>Elisabeth</b:First>
+          </b:Person>
+          <b:Person>
+            <b:Last>King</b:Last>
+            <b:First>Elizabeth</b:First>
+          </b:Person>
+          <b:Person>
+            <b:Last>Lammers</b:Last>
+            <b:First>Jayne</b:First>
+          </b:Person>
+        </b:NameList>
+      </b:Author>
+    </b:Author>
+    <b:PeriodicalTitle>Adult Education Research Conference</b:PeriodicalTitle>
+    <b:City>St Louis</b:City>
+    <b:Publisher>New Prairie Press</b:Publisher>
+    <b:ConferenceName>Proceedings of the Adult Education Research Conference</b:ConferenceName>
+    <b:RefOrder>25</b:RefOrder>
+  </b:Source>
+  <b:Source>
+    <b:Tag>Uki18</b:Tag>
+    <b:SourceType>InternetSite</b:SourceType>
+    <b:Guid>{3F69EA02-BEEB-4B66-A624-F9DCF9C0A399}</b:Guid>
+    <b:Title>Ukie</b:Title>
+    <b:Year>2018</b:Year>
+    <b:DayAccessed>2018</b:DayAccessed>
+    <b:URL>https://ukie.org.uk/research</b:URL>
+    <b:Author>
+      <b:Author>
+        <b:NameList>
+          <b:Person>
+            <b:Last>Luke</b:Last>
+          </b:Person>
+        </b:NameList>
+      </b:Author>
+    </b:Author>
+    <b:RefOrder>1</b:RefOrder>
+  </b:Source>
+  <b:Source>
+    <b:Tag>Che17</b:Tag>
+    <b:SourceType>DocumentFromInternetSite</b:SourceType>
+    <b:Guid>{4E776443-F15A-48F7-A570-0B87D9010869}</b:Guid>
+    <b:Title>The Guardian: The video game industry has a diversity problem – but it can be fixed</b:Title>
+    <b:Year>2017</b:Year>
+    <b:Month>March</b:Month>
+    <b:Day>15</b:Day>
+    <b:YearAccessed>2018</b:YearAccessed>
+    <b:URL>https://www.theguardian.com/technology/2017/mar/15/video-game-industry-diversity-problem-women-non-white-people</b:URL>
+    <b:Author>
+      <b:Author>
+        <b:NameList>
+          <b:Person>
+            <b:Last>Ramanan</b:Last>
+            <b:First>Chella</b:First>
+          </b:Person>
+        </b:NameList>
+      </b:Author>
+    </b:Author>
+    <b:RefOrder>2</b:RefOrder>
+  </b:Source>
+  <b:Source>
+    <b:Tag>Zya17</b:Tag>
+    <b:SourceType>DocumentFromInternetSite</b:SourceType>
+    <b:Guid>{C37870C6-6130-444D-A597-850297F45AAE}</b:Guid>
+    <b:Title>The Business Woman Media: Why are the stats on women in tech actually getting worse?</b:Title>
+    <b:Year>2017</b:Year>
+    <b:YearAccessed>2018</b:YearAccessed>
+    <b:URL>https://www.thebusinesswomanmedia.com/stats-women-tech-worse/</b:URL>
+    <b:Author>
+      <b:Author>
+        <b:NameList>
+          <b:Person>
+            <b:Last>Morris</b:Last>
+            <b:First>Zyana</b:First>
+          </b:Person>
+        </b:NameList>
+      </b:Author>
+    </b:Author>
+    <b:Month>August</b:Month>
+    <b:Day>26</b:Day>
+    <b:RefOrder>3</b:RefOrder>
+  </b:Source>
+  <b:Source>
+    <b:Tag>Gir</b:Tag>
+    <b:SourceType>InternetSite</b:SourceType>
+    <b:Guid>{2B990631-8DBC-476C-8FDF-BFAB0A1BB1A5}</b:Guid>
+    <b:Title>Girls Who Code</b:Title>
+    <b:URL>https://uk.girlswhocode.com/</b:URL>
+    <b:Author>
+      <b:Author>
+        <b:NameList>
+          <b:Person>
+            <b:Last>Girls Who Code</b:Last>
+          </b:Person>
+        </b:NameList>
+      </b:Author>
+    </b:Author>
+    <b:RefOrder>6</b:RefOrder>
+  </b:Source>
+  <b:Source>
+    <b:Tag>Wis</b:Tag>
+    <b:SourceType>InternetSite</b:SourceType>
+    <b:Guid>{A2D2D987-0214-4028-8041-139CE2AD09C0}</b:Guid>
+    <b:Title>Wise Campaign</b:Title>
+    <b:URL>https://www.wisecampaign.org.uk/</b:URL>
+    <b:Author>
+      <b:Author>
+        <b:NameList>
+          <b:Person>
+            <b:Last>Wise Campaign</b:Last>
+          </b:Person>
+        </b:NameList>
+      </b:Author>
+    </b:Author>
+    <b:RefOrder>5</b:RefOrder>
+  </b:Source>
+  <b:Source>
+    <b:Tag>Wom</b:Tag>
+    <b:SourceType>InternetSite</b:SourceType>
+    <b:Guid>{D00A9C51-A546-4F6A-9B84-D692E4842D08}</b:Guid>
+    <b:Title>Women in Tech</b:Title>
+    <b:URL>https://www.womenintech.co.uk/</b:URL>
+    <b:Author>
+      <b:Author>
+        <b:NameList>
+          <b:Person>
+            <b:Last>Women in Tech</b:Last>
+          </b:Person>
+        </b:NameList>
+      </b:Author>
+    </b:Author>
+    <b:RefOrder>4</b:RefOrder>
+  </b:Source>
+  <b:Source>
+    <b:Tag>Jan17</b:Tag>
+    <b:SourceType>DocumentFromInternetSite</b:SourceType>
+    <b:Guid>{20357180-DE6F-4816-8412-BF1CB4CA3FDE}</b:Guid>
+    <b:Author>
+      <b:Author>
+        <b:NameList>
+          <b:Person>
+            <b:Last>Elizabeth</b:Last>
+            <b:First>Jane</b:First>
+          </b:Person>
+        </b:NameList>
+      </b:Author>
+    </b:Author>
+    <b:Title>JaxEnter: The 17% Problem: Why does the percentage of women in computer science stop there?</b:Title>
+    <b:Year>2017</b:Year>
+    <b:Month>April</b:Month>
+    <b:Day>27</b:Day>
+    <b:YearAccessed>2018</b:YearAccessed>
+    <b:URL>https://jaxenter.com/women-in-computer-science-majors-133646.html</b:URL>
     <b:RefOrder>7</b:RefOrder>
+  </b:Source>
+  <b:Source>
+    <b:Tag>Cia17</b:Tag>
+    <b:SourceType>DocumentFromInternetSite</b:SourceType>
+    <b:Guid>{AD540A30-3132-4A16-8342-D6DEB669DCA9}</b:Guid>
+    <b:Author>
+      <b:Author>
+        <b:NameList>
+          <b:Person>
+            <b:Last>Khan</b:Last>
+            <b:First>Ciannait</b:First>
+          </b:Person>
+        </b:NameList>
+      </b:Author>
+    </b:Author>
+    <b:Title>Career Foundry: Why Are There So Few Women In Tech?</b:Title>
+    <b:Year>2017</b:Year>
+    <b:Month>October</b:Month>
+    <b:Day>19</b:Day>
+    <b:URL>https://careerfoundry.com/en/blog/career-change/women-in-tech/</b:URL>
+    <b:YearAccessed>2018</b:YearAccessed>
+    <b:RefOrder>8</b:RefOrder>
+  </b:Source>
+  <b:Source>
+    <b:Tag>Sha17</b:Tag>
+    <b:SourceType>DocumentFromInternetSite</b:SourceType>
+    <b:Guid>{BCCF5954-E725-4CC1-B5E7-52CE0CCFAA0D}</b:Guid>
+    <b:Title>Cracking the code: Why aren't more women majoring in computer science?</b:Title>
+    <b:Year>2017</b:Year>
+    <b:URL>http://newsroom.ucla.edu/stories/cracking-the-code:-why-aren-t-more-women-majoring-in-computer-science</b:URL>
+    <b:Month>June</b:Month>
+    <b:Day>26</b:Day>
+    <b:Author>
+      <b:Author>
+        <b:NameList>
+          <b:Person>
+            <b:Last>Vu</b:Last>
+            <b:First>Shana</b:First>
+          </b:Person>
+        </b:NameList>
+      </b:Author>
+    </b:Author>
+    <b:YearAccessed>2018</b:YearAccessed>
+    <b:RefOrder>9</b:RefOrder>
+  </b:Source>
+  <b:Source>
+    <b:Tag>Com18</b:Tag>
+    <b:SourceType>InternetSite</b:SourceType>
+    <b:Guid>{392CB0AD-AD1B-4E1A-B03A-20C3680864E7}</b:Guid>
+    <b:Title>ComputerXplorers</b:Title>
+    <b:YearAccessed>2018</b:YearAccessed>
+    <b:URL>https://sescotland.computerxplorers.co.uk/</b:URL>
+    <b:Author>
+      <b:Author>
+        <b:NameList>
+          <b:Person>
+            <b:Last>ComputerXplorers</b:Last>
+          </b:Person>
+        </b:NameList>
+      </b:Author>
+    </b:Author>
+    <b:RefOrder>10</b:RefOrder>
+  </b:Source>
+  <b:Source>
+    <b:Tag>Wik18</b:Tag>
+    <b:SourceType>InternetSite</b:SourceType>
+    <b:Guid>{C8B779F6-E0C4-40F0-A77D-8F3B63D1AB1D}</b:Guid>
+    <b:Title>Wikipedia - The Sims</b:Title>
+    <b:YearAccessed>2018</b:YearAccessed>
+    <b:URL>https://en.wikipedia.org/wiki/The_Sims</b:URL>
+    <b:Author>
+      <b:Author>
+        <b:NameList>
+          <b:Person>
+            <b:Last>Wikipedia - The Sims</b:Last>
+          </b:Person>
+        </b:NameList>
+      </b:Author>
+    </b:Author>
+    <b:RefOrder>15</b:RefOrder>
+  </b:Source>
+  <b:Source>
+    <b:Tag>Sch06</b:Tag>
+    <b:SourceType>DocumentFromInternetSite</b:SourceType>
+    <b:Guid>{50A9C137-ED9D-4342-8526-816D4E8E3839}</b:Guid>
+    <b:Title>The New York Times: Welcome to the New Dollhouse</b:Title>
+    <b:Year>2006</b:Year>
+    <b:Month>May</b:Month>
+    <b:Day>7</b:Day>
+    <b:YearAccessed>2018</b:YearAccessed>
+    <b:URL>https://www.nytimes.com/2006/05/07/arts/07schi.html</b:URL>
+    <b:Author>
+      <b:Author>
+        <b:NameList>
+          <b:Person>
+            <b:Last>Schiesel</b:Last>
+            <b:First>Seth</b:First>
+          </b:Person>
+        </b:NameList>
+      </b:Author>
+    </b:Author>
+    <b:LCID>en-GB</b:LCID>
+    <b:RefOrder>17</b:RefOrder>
+  </b:Source>
+  <b:Source>
+    <b:Tag>Har14</b:Tag>
+    <b:SourceType>DocumentFromInternetSite</b:SourceType>
+    <b:Guid>{E9C419D5-0A1B-49BF-B9F5-2740E4E6D30D}</b:Guid>
+    <b:Author>
+      <b:Author>
+        <b:NameList>
+          <b:Person>
+            <b:Last>Harwell</b:Last>
+            <b:First>Drew</b:First>
+          </b:Person>
+        </b:NameList>
+      </b:Author>
+    </b:Author>
+    <b:Title>The Washington Post: More women play video games than boys, and other surprising facts lost in the mess of Gamergate</b:Title>
+    <b:Year>2014</b:Year>
+    <b:YearAccessed>2018</b:YearAccessed>
+    <b:URL>https://www.washingtonpost.com/news/the-switch/wp/2014/10/17/more-women-play-video-games-than-boys-and-other-surprising-facts-lost-in-the-mess-of-gamergate/?noredirect=on&amp;utm_term=.d59dc796ff80</b:URL>
+    <b:Month>October</b:Month>
+    <b:Day>17</b:Day>
+    <b:RefOrder>16</b:RefOrder>
+  </b:Source>
+  <b:Source>
+    <b:Tag>Fra04</b:Tag>
+    <b:SourceType>JournalArticle</b:SourceType>
+    <b:Guid>{28DB7313-0DB3-44D4-BE44-6CBBC10CD9E7}</b:Guid>
+    <b:Title>Exploring the Video Game as a Learning Tool</b:Title>
+    <b:Year>2004</b:Year>
+    <b:Author>
+      <b:Author>
+        <b:NameList>
+          <b:Person>
+            <b:Last>Emmerson</b:Last>
+            <b:First>Francis</b:First>
+          </b:Person>
+        </b:NameList>
+      </b:Author>
+    </b:Author>
+    <b:JournalName>ERCIM News</b:JournalName>
+    <b:Issue>57</b:Issue>
+    <b:RefOrder>13</b:RefOrder>
+  </b:Source>
+  <b:Source>
+    <b:Tag>ElN06</b:Tag>
+    <b:SourceType>JournalArticle</b:SourceType>
+    <b:Guid>{AF0E3F30-9B9F-42D1-9395-0921A0812DBC}</b:Guid>
+    <b:Title>Learning Through Game Modding</b:Title>
+    <b:Year>2006</b:Year>
+    <b:JournalName>Computers in Entertainment (CIE) - Theoretical and Practical Computer Applications in Entertainment</b:JournalName>
+    <b:Author>
+      <b:Author>
+        <b:NameList>
+          <b:Person>
+            <b:Last>El-Nasr</b:Last>
+            <b:Middle>Seif</b:Middle>
+            <b:First>Magy</b:First>
+          </b:Person>
+          <b:Person>
+            <b:Last>Smith</b:Last>
+            <b:Middle>K.</b:Middle>
+            <b:First>Brian</b:First>
+          </b:Person>
+        </b:NameList>
+      </b:Author>
+    </b:Author>
+    <b:Volume>4</b:Volume>
+    <b:Issue>7</b:Issue>
+    <b:RefOrder>12</b:RefOrder>
+  </b:Source>
+  <b:Source>
+    <b:Tag>TSR18</b:Tag>
+    <b:SourceType>InternetSite</b:SourceType>
+    <b:Guid>{C6612D88-5585-4A65-AE08-47B18C12C9B0}</b:Guid>
+    <b:Title>The Sims Resource</b:Title>
+    <b:Author>
+      <b:Author>
+        <b:NameList>
+          <b:Person>
+            <b:Last>TSR</b:Last>
+          </b:Person>
+        </b:NameList>
+      </b:Author>
+    </b:Author>
+    <b:YearAccessed>2018</b:YearAccessed>
+    <b:URL>https://www.thesimsresource.com/</b:URL>
+    <b:RefOrder>19</b:RefOrder>
+  </b:Source>
+  <b:Source>
+    <b:Tag>Reb18</b:Tag>
+    <b:SourceType>DocumentFromInternetSite</b:SourceType>
+    <b:Guid>{3F531600-F26E-4689-98D1-53D84BA8E9F4}</b:Guid>
+    <b:Title>GameIndustry: One-third of UK women gamers report abuse or discrimination from male gamers</b:Title>
+    <b:Year>2018</b:Year>
+    <b:YearAccessed>2018</b:YearAccessed>
+    <b:URL>https://www.gamesindustry.biz/articles/2018-06-04-one-third-of-uk-female-gamers-report-abuse-or-discrimination-from-male-gamers</b:URL>
+    <b:Author>
+      <b:Author>
+        <b:NameList>
+          <b:Person>
+            <b:Last>Valentine</b:Last>
+            <b:First>Rebekah</b:First>
+          </b:Person>
+        </b:NameList>
+      </b:Author>
+    </b:Author>
+    <b:Month>June</b:Month>
+    <b:Day>5</b:Day>
+    <b:RefOrder>20</b:RefOrder>
+  </b:Source>
+  <b:Source>
+    <b:Tag>Jam12</b:Tag>
+    <b:SourceType>DocumentFromInternetSite</b:SourceType>
+    <b:Guid>{E7514ECE-1C2D-473C-BE52-C54DE79D7333}</b:Guid>
+    <b:Author>
+      <b:Author>
+        <b:NameList>
+          <b:Person>
+            <b:Last>Fletcher</b:Last>
+            <b:First>James</b:First>
+          </b:Person>
+        </b:NameList>
+      </b:Author>
+    </b:Author>
+    <b:Title>BBC: Sexual harassment in the world of video gaming</b:Title>
+    <b:Year>2012</b:Year>
+    <b:Month>June</b:Month>
+    <b:Day>4</b:Day>
+    <b:YearAccessed>2018</b:YearAccessed>
+    <b:URL>https://www.bbc.co.uk/news/magazine-18280000</b:URL>
+    <b:RefOrder>21</b:RefOrder>
   </b:Source>
 </b:Sources>
 </file>
 
 <file path=customXml/itemProps1.xml><?xml version="1.0" encoding="utf-8"?>
-<ds:datastoreItem xmlns:ds="http://schemas.openxmlformats.org/officeDocument/2006/customXml" ds:itemID="{9A28B44A-052A-4051-814F-D8B83CBE7A97}">
+<ds:datastoreItem xmlns:ds="http://schemas.openxmlformats.org/officeDocument/2006/customXml" ds:itemID="{E47537CD-5024-477D-8FF8-B62DFF83540D}">
   <ds:schemaRefs>
     <ds:schemaRef ds:uri="http://schemas.openxmlformats.org/officeDocument/2006/bibliography"/>
   </ds:schemaRefs>

</xml_diff>